<commit_message>
bez birsanja u bazi
</commit_message>
<xml_diff>
--- a/SRS/SRS-Tim1-finalnaVerzija.docx
+++ b/SRS/SRS-Tim1-finalnaVerzija.docx
@@ -1,6 +1,6 @@
 
 <file path=word/document.xml><?xml version="1.0" encoding="utf-8"?>
-<w:document xmlns:wpc="http://schemas.microsoft.com/office/word/2010/wordprocessingCanvas" xmlns:mc="http://schemas.openxmlformats.org/markup-compatibility/2006" xmlns:o="urn:schemas-microsoft-com:office:office" xmlns:r="http://schemas.openxmlformats.org/officeDocument/2006/relationships" xmlns:m="http://schemas.openxmlformats.org/officeDocument/2006/math" xmlns:v="urn:schemas-microsoft-com:vml" xmlns:wp14="http://schemas.microsoft.com/office/word/2010/wordprocessingDrawing" xmlns:wp="http://schemas.openxmlformats.org/drawingml/2006/wordprocessingDrawing" xmlns:w10="urn:schemas-microsoft-com:office:word" xmlns:w="http://schemas.openxmlformats.org/wordprocessingml/2006/main" xmlns:w14="http://schemas.microsoft.com/office/word/2010/wordml" xmlns:wpg="http://schemas.microsoft.com/office/word/2010/wordprocessingGroup" xmlns:wpi="http://schemas.microsoft.com/office/word/2010/wordprocessingInk" xmlns:wne="http://schemas.microsoft.com/office/word/2006/wordml" xmlns:wps="http://schemas.microsoft.com/office/word/2010/wordprocessingShape" mc:Ignorable="w14 wp14">
+<w:document xmlns:wpc="http://schemas.microsoft.com/office/word/2010/wordprocessingCanvas" xmlns:mc="http://schemas.openxmlformats.org/markup-compatibility/2006" xmlns:o="urn:schemas-microsoft-com:office:office" xmlns:r="http://schemas.openxmlformats.org/officeDocument/2006/relationships" xmlns:m="http://schemas.openxmlformats.org/officeDocument/2006/math" xmlns:v="urn:schemas-microsoft-com:vml" xmlns:wp14="http://schemas.microsoft.com/office/word/2010/wordprocessingDrawing" xmlns:wp="http://schemas.openxmlformats.org/drawingml/2006/wordprocessingDrawing" xmlns:w10="urn:schemas-microsoft-com:office:word" xmlns:w="http://schemas.openxmlformats.org/wordprocessingml/2006/main" xmlns:w14="http://schemas.microsoft.com/office/word/2010/wordml" xmlns:w15="http://schemas.microsoft.com/office/word/2012/wordml" xmlns:wpg="http://schemas.microsoft.com/office/word/2010/wordprocessingGroup" xmlns:wpi="http://schemas.microsoft.com/office/word/2010/wordprocessingInk" xmlns:wne="http://schemas.microsoft.com/office/word/2006/wordml" xmlns:wps="http://schemas.microsoft.com/office/word/2010/wordprocessingShape" mc:Ignorable="w14 w15 wp14">
   <w:body>
     <w:p>
       <w:pPr>
@@ -33,7 +33,7 @@
                     <pic:cNvPicPr/>
                   </pic:nvPicPr>
                   <pic:blipFill>
-                    <a:blip r:embed="rId9"/>
+                    <a:blip r:embed="rId8"/>
                     <a:stretch>
                       <a:fillRect/>
                     </a:stretch>
@@ -165,7 +165,7 @@
               </wp:anchor>
             </w:drawing>
           </mc:Choice>
-          <mc:Fallback xmlns:w15="http://schemas.microsoft.com/office/word/2012/wordml">
+          <mc:Fallback>
             <w:pict>
               <v:shapetype w14:anchorId="752214AF" id="_x0000_t202" coordsize="21600,21600" o:spt="202" path="m,l,21600r21600,l21600,xe">
                 <v:stroke joinstyle="miter"/>
@@ -332,7 +332,7 @@
               </wp:anchor>
             </w:drawing>
           </mc:Choice>
-          <mc:Fallback xmlns:w15="http://schemas.microsoft.com/office/word/2012/wordml">
+          <mc:Fallback>
             <w:pict>
               <v:shape w14:anchorId="56241B86" id="Text Box 12" o:spid="_x0000_s1027" type="#_x0000_t202" style="position:absolute;margin-left:106.15pt;margin-top:285.35pt;width:2in;height:2in;z-index:251659264;visibility:visible;mso-wrap-style:none;mso-wrap-distance-left:9pt;mso-wrap-distance-top:0;mso-wrap-distance-right:9pt;mso-wrap-distance-bottom:0;mso-position-horizontal:absolute;mso-position-horizontal-relative:text;mso-position-vertical:absolute;mso-position-vertical-relative:text;v-text-anchor:top" o:gfxdata="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" filled="f" stroked="f">
                 <v:textbox style="mso-fit-shape-to-text:t">
@@ -464,7 +464,7 @@
               </wp:anchor>
             </w:drawing>
           </mc:Choice>
-          <mc:Fallback xmlns:w15="http://schemas.microsoft.com/office/word/2012/wordml">
+          <mc:Fallback>
             <w:pict>
               <v:shape w14:anchorId="49DB7BAB" id="Text Box 2" o:spid="_x0000_s1028" type="#_x0000_t202" style="position:absolute;margin-left:90.4pt;margin-top:-70.85pt;width:438.75pt;height:852pt;z-index:251655168;visibility:visible;mso-wrap-style:square;mso-width-percent:0;mso-height-percent:0;mso-wrap-distance-left:9pt;mso-wrap-distance-top:3.6pt;mso-wrap-distance-right:9pt;mso-wrap-distance-bottom:3.6pt;mso-position-horizontal:absolute;mso-position-horizontal-relative:text;mso-position-vertical:absolute;mso-position-vertical-relative:text;mso-width-percent:0;mso-height-percent:0;mso-width-relative:margin;mso-height-relative:margin;v-text-anchor:top" o:gfxdata="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" fillcolor="#5f497a [2407]">
                 <v:textbox>
@@ -512,14 +512,12 @@
               <w:color w:val="403152" w:themeColor="accent4" w:themeShade="80"/>
             </w:rPr>
           </w:pPr>
-          <w:proofErr w:type="spellStart"/>
           <w:r>
             <w:rPr>
               <w:color w:val="403152" w:themeColor="accent4" w:themeShade="80"/>
             </w:rPr>
             <w:t>Sadržaj</w:t>
           </w:r>
-          <w:proofErr w:type="spellEnd"/>
         </w:p>
         <w:p>
           <w:pPr>
@@ -7446,20 +7444,8 @@
           <w:szCs w:val="24"/>
           <w:shd w:val="clear" w:color="auto" w:fill="FFFFFF"/>
         </w:rPr>
-        <w:t xml:space="preserve">je </w:t>
-      </w:r>
-      <w:proofErr w:type="spellStart"/>
-      <w:r>
-        <w:rPr>
-          <w:rFonts w:asciiTheme="majorHAnsi" w:hAnsiTheme="majorHAnsi" w:cs="Arial"/>
-          <w:color w:val="252525"/>
-          <w:sz w:val="24"/>
-          <w:szCs w:val="24"/>
-          <w:shd w:val="clear" w:color="auto" w:fill="FFFFFF"/>
-        </w:rPr>
-        <w:t>skup</w:t>
-      </w:r>
-      <w:proofErr w:type="spellEnd"/>
+        <w:t>je skup</w:t>
+      </w:r>
       <w:r>
         <w:rPr>
           <w:rStyle w:val="apple-converted-space"/>
@@ -7478,19 +7464,8 @@
           <w:szCs w:val="24"/>
           <w:shd w:val="clear" w:color="auto" w:fill="FFFFFF"/>
         </w:rPr>
-        <w:t xml:space="preserve">IEEE </w:t>
-      </w:r>
-      <w:proofErr w:type="spellStart"/>
-      <w:r>
-        <w:rPr>
-          <w:rFonts w:asciiTheme="majorHAnsi" w:hAnsiTheme="majorHAnsi" w:cs="Arial"/>
-          <w:sz w:val="24"/>
-          <w:szCs w:val="24"/>
-          <w:shd w:val="clear" w:color="auto" w:fill="FFFFFF"/>
-        </w:rPr>
-        <w:t>standarda</w:t>
-      </w:r>
-      <w:proofErr w:type="spellEnd"/>
+        <w:t>IEEE standarda</w:t>
+      </w:r>
       <w:r>
         <w:rPr>
           <w:rFonts w:asciiTheme="majorHAnsi" w:hAnsiTheme="majorHAnsi" w:cs="Arial"/>
@@ -7499,9 +7474,8 @@
           <w:szCs w:val="24"/>
           <w:shd w:val="clear" w:color="auto" w:fill="FFFFFF"/>
         </w:rPr>
-        <w:t xml:space="preserve"> </w:t>
-      </w:r>
-      <w:proofErr w:type="spellStart"/>
+        <w:t xml:space="preserve"> koji definiraju fizički i podatkovni sloj (</w:t>
+      </w:r>
       <w:r>
         <w:rPr>
           <w:rFonts w:asciiTheme="majorHAnsi" w:hAnsiTheme="majorHAnsi" w:cs="Arial"/>
@@ -7510,9 +7484,9 @@
           <w:szCs w:val="24"/>
           <w:shd w:val="clear" w:color="auto" w:fill="FFFFFF"/>
         </w:rPr>
-        <w:t>koji</w:t>
-      </w:r>
-      <w:proofErr w:type="spellEnd"/>
+        <w:t>OSI</w:t>
+      </w:r>
+      <w:hyperlink r:id="rId9" w:tooltip="OSI" w:history="1"/>
       <w:r>
         <w:rPr>
           <w:rFonts w:asciiTheme="majorHAnsi" w:hAnsiTheme="majorHAnsi" w:cs="Arial"/>
@@ -7521,195 +7495,8 @@
           <w:szCs w:val="24"/>
           <w:shd w:val="clear" w:color="auto" w:fill="FFFFFF"/>
         </w:rPr>
-        <w:t xml:space="preserve"> </w:t>
-      </w:r>
-      <w:proofErr w:type="spellStart"/>
-      <w:r>
-        <w:rPr>
-          <w:rFonts w:asciiTheme="majorHAnsi" w:hAnsiTheme="majorHAnsi" w:cs="Arial"/>
-          <w:color w:val="252525"/>
-          <w:sz w:val="24"/>
-          <w:szCs w:val="24"/>
-          <w:shd w:val="clear" w:color="auto" w:fill="FFFFFF"/>
-        </w:rPr>
-        <w:t>definiraju</w:t>
-      </w:r>
-      <w:proofErr w:type="spellEnd"/>
-      <w:r>
-        <w:rPr>
-          <w:rFonts w:asciiTheme="majorHAnsi" w:hAnsiTheme="majorHAnsi" w:cs="Arial"/>
-          <w:color w:val="252525"/>
-          <w:sz w:val="24"/>
-          <w:szCs w:val="24"/>
-          <w:shd w:val="clear" w:color="auto" w:fill="FFFFFF"/>
-        </w:rPr>
-        <w:t xml:space="preserve"> </w:t>
-      </w:r>
-      <w:proofErr w:type="spellStart"/>
-      <w:r>
-        <w:rPr>
-          <w:rFonts w:asciiTheme="majorHAnsi" w:hAnsiTheme="majorHAnsi" w:cs="Arial"/>
-          <w:color w:val="252525"/>
-          <w:sz w:val="24"/>
-          <w:szCs w:val="24"/>
-          <w:shd w:val="clear" w:color="auto" w:fill="FFFFFF"/>
-        </w:rPr>
-        <w:t>fizički</w:t>
-      </w:r>
-      <w:proofErr w:type="spellEnd"/>
-      <w:r>
-        <w:rPr>
-          <w:rFonts w:asciiTheme="majorHAnsi" w:hAnsiTheme="majorHAnsi" w:cs="Arial"/>
-          <w:color w:val="252525"/>
-          <w:sz w:val="24"/>
-          <w:szCs w:val="24"/>
-          <w:shd w:val="clear" w:color="auto" w:fill="FFFFFF"/>
-        </w:rPr>
-        <w:t xml:space="preserve"> i </w:t>
-      </w:r>
-      <w:proofErr w:type="spellStart"/>
-      <w:r>
-        <w:rPr>
-          <w:rFonts w:asciiTheme="majorHAnsi" w:hAnsiTheme="majorHAnsi" w:cs="Arial"/>
-          <w:color w:val="252525"/>
-          <w:sz w:val="24"/>
-          <w:szCs w:val="24"/>
-          <w:shd w:val="clear" w:color="auto" w:fill="FFFFFF"/>
-        </w:rPr>
-        <w:t>podatkovni</w:t>
-      </w:r>
-      <w:proofErr w:type="spellEnd"/>
-      <w:r>
-        <w:rPr>
-          <w:rFonts w:asciiTheme="majorHAnsi" w:hAnsiTheme="majorHAnsi" w:cs="Arial"/>
-          <w:color w:val="252525"/>
-          <w:sz w:val="24"/>
-          <w:szCs w:val="24"/>
-          <w:shd w:val="clear" w:color="auto" w:fill="FFFFFF"/>
-        </w:rPr>
-        <w:t xml:space="preserve"> </w:t>
-      </w:r>
-      <w:proofErr w:type="spellStart"/>
-      <w:r>
-        <w:rPr>
-          <w:rFonts w:asciiTheme="majorHAnsi" w:hAnsiTheme="majorHAnsi" w:cs="Arial"/>
-          <w:color w:val="252525"/>
-          <w:sz w:val="24"/>
-          <w:szCs w:val="24"/>
-          <w:shd w:val="clear" w:color="auto" w:fill="FFFFFF"/>
-        </w:rPr>
-        <w:t>sloj</w:t>
-      </w:r>
-      <w:proofErr w:type="spellEnd"/>
-      <w:r>
-        <w:rPr>
-          <w:rFonts w:asciiTheme="majorHAnsi" w:hAnsiTheme="majorHAnsi" w:cs="Arial"/>
-          <w:color w:val="252525"/>
-          <w:sz w:val="24"/>
-          <w:szCs w:val="24"/>
-          <w:shd w:val="clear" w:color="auto" w:fill="FFFFFF"/>
-        </w:rPr>
-        <w:t xml:space="preserve"> (</w:t>
-      </w:r>
-      <w:r>
-        <w:rPr>
-          <w:rFonts w:asciiTheme="majorHAnsi" w:hAnsiTheme="majorHAnsi" w:cs="Arial"/>
-          <w:color w:val="252525"/>
-          <w:sz w:val="24"/>
-          <w:szCs w:val="24"/>
-          <w:shd w:val="clear" w:color="auto" w:fill="FFFFFF"/>
-        </w:rPr>
-        <w:t>OSI</w:t>
-      </w:r>
-      <w:hyperlink r:id="rId10" w:tooltip="OSI" w:history="1"/>
-      <w:r>
-        <w:rPr>
-          <w:rFonts w:asciiTheme="majorHAnsi" w:hAnsiTheme="majorHAnsi" w:cs="Arial"/>
-          <w:color w:val="252525"/>
-          <w:sz w:val="24"/>
-          <w:szCs w:val="24"/>
-          <w:shd w:val="clear" w:color="auto" w:fill="FFFFFF"/>
-        </w:rPr>
-        <w:t xml:space="preserve">) </w:t>
-      </w:r>
-      <w:proofErr w:type="spellStart"/>
-      <w:r>
-        <w:rPr>
-          <w:rFonts w:asciiTheme="majorHAnsi" w:hAnsiTheme="majorHAnsi" w:cs="Arial"/>
-          <w:color w:val="252525"/>
-          <w:sz w:val="24"/>
-          <w:szCs w:val="24"/>
-          <w:shd w:val="clear" w:color="auto" w:fill="FFFFFF"/>
-        </w:rPr>
-        <w:t>žičnih</w:t>
-      </w:r>
-      <w:proofErr w:type="spellEnd"/>
-      <w:r>
-        <w:rPr>
-          <w:rFonts w:asciiTheme="majorHAnsi" w:hAnsiTheme="majorHAnsi" w:cs="Arial"/>
-          <w:color w:val="252525"/>
-          <w:sz w:val="24"/>
-          <w:szCs w:val="24"/>
-          <w:shd w:val="clear" w:color="auto" w:fill="FFFFFF"/>
-        </w:rPr>
-        <w:t xml:space="preserve"> </w:t>
-      </w:r>
-      <w:proofErr w:type="spellStart"/>
-      <w:r>
-        <w:rPr>
-          <w:rFonts w:asciiTheme="majorHAnsi" w:hAnsiTheme="majorHAnsi" w:cs="Arial"/>
-          <w:color w:val="252525"/>
-          <w:sz w:val="24"/>
-          <w:szCs w:val="24"/>
-          <w:shd w:val="clear" w:color="auto" w:fill="FFFFFF"/>
-        </w:rPr>
-        <w:t>mreža</w:t>
-      </w:r>
-      <w:proofErr w:type="spellEnd"/>
-      <w:r>
-        <w:rPr>
-          <w:rFonts w:asciiTheme="majorHAnsi" w:hAnsiTheme="majorHAnsi" w:cs="Arial"/>
-          <w:color w:val="252525"/>
-          <w:sz w:val="24"/>
-          <w:szCs w:val="24"/>
-          <w:shd w:val="clear" w:color="auto" w:fill="FFFFFF"/>
-        </w:rPr>
-        <w:t xml:space="preserve"> </w:t>
-      </w:r>
-      <w:proofErr w:type="spellStart"/>
-      <w:r>
-        <w:rPr>
-          <w:rFonts w:asciiTheme="majorHAnsi" w:hAnsiTheme="majorHAnsi" w:cs="Arial"/>
-          <w:color w:val="252525"/>
-          <w:sz w:val="24"/>
-          <w:szCs w:val="24"/>
-          <w:shd w:val="clear" w:color="auto" w:fill="FFFFFF"/>
-        </w:rPr>
-        <w:t>poznatijih</w:t>
-      </w:r>
-      <w:proofErr w:type="spellEnd"/>
-      <w:r>
-        <w:rPr>
-          <w:rFonts w:asciiTheme="majorHAnsi" w:hAnsiTheme="majorHAnsi" w:cs="Arial"/>
-          <w:color w:val="252525"/>
-          <w:sz w:val="24"/>
-          <w:szCs w:val="24"/>
-          <w:shd w:val="clear" w:color="auto" w:fill="FFFFFF"/>
-        </w:rPr>
-        <w:t xml:space="preserve"> </w:t>
-      </w:r>
-      <w:proofErr w:type="spellStart"/>
-      <w:r>
-        <w:rPr>
-          <w:rFonts w:asciiTheme="majorHAnsi" w:hAnsiTheme="majorHAnsi" w:cs="Arial"/>
-          <w:color w:val="252525"/>
-          <w:sz w:val="24"/>
-          <w:szCs w:val="24"/>
-          <w:shd w:val="clear" w:color="auto" w:fill="FFFFFF"/>
-        </w:rPr>
-        <w:t>kao</w:t>
-      </w:r>
-      <w:proofErr w:type="spellEnd"/>
+        <w:t>) žičnih mreža poznatijih kao</w:t>
+      </w:r>
       <w:r>
         <w:rPr>
           <w:rStyle w:val="apple-converted-space"/>
@@ -7732,7 +7519,7 @@
         </w:rPr>
         <w:t>Ethernet</w:t>
       </w:r>
-      <w:hyperlink r:id="rId11" w:tooltip="Ethernet" w:history="1"/>
+      <w:hyperlink r:id="rId10" w:tooltip="Ethernet" w:history="1"/>
       <w:r>
         <w:rPr>
           <w:rFonts w:asciiTheme="majorHAnsi" w:hAnsiTheme="majorHAnsi" w:cs="Arial"/>
@@ -12577,7 +12364,7 @@
                     </pic:cNvPicPr>
                   </pic:nvPicPr>
                   <pic:blipFill>
-                    <a:blip r:embed="rId12">
+                    <a:blip r:embed="rId11">
                       <a:duotone>
                         <a:schemeClr val="accent4">
                           <a:shade val="45000"/>
@@ -13063,7 +12850,7 @@
                     </pic:cNvPicPr>
                   </pic:nvPicPr>
                   <pic:blipFill>
-                    <a:blip r:embed="rId13">
+                    <a:blip r:embed="rId12">
                       <a:duotone>
                         <a:schemeClr val="accent4">
                           <a:shade val="45000"/>
@@ -13317,7 +13104,7 @@
                     </pic:cNvPicPr>
                   </pic:nvPicPr>
                   <pic:blipFill>
-                    <a:blip r:embed="rId14">
+                    <a:blip r:embed="rId13">
                       <a:duotone>
                         <a:schemeClr val="accent4">
                           <a:shade val="45000"/>
@@ -16246,27 +16033,15 @@
           <w:lang w:val="bs-Latn-BA" w:eastAsia="bs-Latn-BA"/>
         </w:rPr>
       </w:pPr>
-      <w:bookmarkStart w:id="39" w:name="_GoBack"/>
-      <w:r>
-        <w:rPr>
-          <w:rFonts w:asciiTheme="majorHAnsi" w:eastAsia="Times New Roman" w:hAnsiTheme="majorHAnsi" w:cs="Times New Roman"/>
-          <w:color w:val="000000"/>
-          <w:sz w:val="24"/>
-          <w:szCs w:val="24"/>
-          <w:lang w:val="bs-Latn-BA" w:eastAsia="bs-Latn-BA"/>
-        </w:rPr>
-        <w:t>Backup</w:t>
-      </w:r>
-      <w:bookmarkEnd w:id="39"/>
-      <w:r>
-        <w:rPr>
-          <w:rFonts w:asciiTheme="majorHAnsi" w:eastAsia="Times New Roman" w:hAnsiTheme="majorHAnsi" w:cs="Times New Roman"/>
-          <w:color w:val="000000"/>
-          <w:sz w:val="24"/>
-          <w:szCs w:val="24"/>
-          <w:lang w:val="bs-Latn-BA" w:eastAsia="bs-Latn-BA"/>
-        </w:rPr>
-        <w:t xml:space="preserve"> baze podataka nije domen problema naše poslovne organizacije.</w:t>
+      <w:r>
+        <w:rPr>
+          <w:rFonts w:asciiTheme="majorHAnsi" w:eastAsia="Times New Roman" w:hAnsiTheme="majorHAnsi" w:cs="Times New Roman"/>
+          <w:color w:val="000000"/>
+          <w:sz w:val="24"/>
+          <w:szCs w:val="24"/>
+          <w:lang w:val="bs-Latn-BA" w:eastAsia="bs-Latn-BA"/>
+        </w:rPr>
+        <w:t>Backup baze podataka nije domen problema naše poslovne organizacije.</w:t>
       </w:r>
     </w:p>
     <w:p>
@@ -16289,11 +16064,11 @@
           <w:numId w:val="13"/>
         </w:numPr>
       </w:pPr>
-      <w:bookmarkStart w:id="40" w:name="_Toc446854136"/>
+      <w:bookmarkStart w:id="39" w:name="_Toc446854136"/>
       <w:r>
         <w:t>Funkcionalni zahtjevi</w:t>
       </w:r>
-      <w:bookmarkEnd w:id="40"/>
+      <w:bookmarkEnd w:id="39"/>
     </w:p>
     <w:p>
       <w:pPr>
@@ -16459,11 +16234,11 @@
           <w:szCs w:val="24"/>
         </w:rPr>
       </w:pPr>
-      <w:bookmarkStart w:id="41" w:name="_Toc446854137"/>
+      <w:bookmarkStart w:id="40" w:name="_Toc446854137"/>
       <w:r>
         <w:t>Upravljanje korisničkim računima</w:t>
       </w:r>
-      <w:bookmarkEnd w:id="41"/>
+      <w:bookmarkEnd w:id="40"/>
     </w:p>
     <w:p>
       <w:pPr>
@@ -16853,7 +16628,7 @@
               </w:rPr>
               <w:t xml:space="preserve">Email mora biti u formatu </w:t>
             </w:r>
-            <w:hyperlink r:id="rId15" w:history="1">
+            <w:hyperlink r:id="rId14" w:history="1">
               <w:r>
                 <w:rPr>
                   <w:rStyle w:val="Hyperlink"/>
@@ -17152,11 +16927,11 @@
           <w:szCs w:val="24"/>
         </w:rPr>
       </w:pPr>
-      <w:bookmarkStart w:id="42" w:name="_Toc446854138"/>
+      <w:bookmarkStart w:id="41" w:name="_Toc446854138"/>
       <w:r>
         <w:t>Prijava na sistem</w:t>
       </w:r>
-      <w:bookmarkEnd w:id="42"/>
+      <w:bookmarkEnd w:id="41"/>
     </w:p>
     <w:tbl>
       <w:tblPr>
@@ -17693,11 +17468,11 @@
           <w:szCs w:val="24"/>
         </w:rPr>
       </w:pPr>
-      <w:bookmarkStart w:id="43" w:name="_Toc446854139"/>
+      <w:bookmarkStart w:id="42" w:name="_Toc446854139"/>
       <w:r>
         <w:t>Odjava sa sistema</w:t>
       </w:r>
-      <w:bookmarkEnd w:id="43"/>
+      <w:bookmarkEnd w:id="42"/>
     </w:p>
     <w:tbl>
       <w:tblPr>
@@ -18204,11 +17979,11 @@
           <w:szCs w:val="24"/>
         </w:rPr>
       </w:pPr>
-      <w:bookmarkStart w:id="44" w:name="_Toc446854140"/>
+      <w:bookmarkStart w:id="43" w:name="_Toc446854140"/>
       <w:r>
         <w:t>Promjena korisničke lozinke</w:t>
       </w:r>
-      <w:bookmarkEnd w:id="44"/>
+      <w:bookmarkEnd w:id="43"/>
     </w:p>
     <w:tbl>
       <w:tblPr>
@@ -18686,11 +18461,11 @@
           <w:szCs w:val="24"/>
         </w:rPr>
       </w:pPr>
-      <w:bookmarkStart w:id="45" w:name="_Toc446854141"/>
+      <w:bookmarkStart w:id="44" w:name="_Toc446854141"/>
       <w:r>
         <w:t>Evidencija lijekova</w:t>
       </w:r>
-      <w:bookmarkEnd w:id="45"/>
+      <w:bookmarkEnd w:id="44"/>
     </w:p>
     <w:tbl>
       <w:tblPr>
@@ -19321,7 +19096,7 @@
           <w:numId w:val="13"/>
         </w:numPr>
       </w:pPr>
-      <w:bookmarkStart w:id="46" w:name="_Toc446854142"/>
+      <w:bookmarkStart w:id="45" w:name="_Toc446854142"/>
       <w:r>
         <w:t>Evidencija lota</w:t>
       </w:r>
@@ -20018,7 +19793,7 @@
       <w:r>
         <w:t>Evidencija infromacija o kupcu</w:t>
       </w:r>
-      <w:bookmarkEnd w:id="46"/>
+      <w:bookmarkEnd w:id="45"/>
     </w:p>
     <w:tbl>
       <w:tblPr>
@@ -20519,11 +20294,11 @@
           <w:numId w:val="13"/>
         </w:numPr>
       </w:pPr>
-      <w:bookmarkStart w:id="47" w:name="_Toc446854143"/>
+      <w:bookmarkStart w:id="46" w:name="_Toc446854143"/>
       <w:r>
         <w:t>Kreiranje izlaznih faktura</w:t>
       </w:r>
-      <w:bookmarkEnd w:id="47"/>
+      <w:bookmarkEnd w:id="46"/>
     </w:p>
     <w:tbl>
       <w:tblPr>
@@ -20850,7 +20625,29 @@
                 <w:szCs w:val="24"/>
                 <w:lang w:val="bs-Latn-BA" w:eastAsia="bs-Latn-BA"/>
               </w:rPr>
-              <w:t>Radnik nakon logovanja u sistem vrši pretragu lijekova, te kada pronađe željeni lijek unosi sve potrebne podatke na fakturu, uklanja lijek iz baze i sprema promjene te generiše pdf fajl izlazne fakture.</w:t>
+              <w:t>Radnik nakon logovanja u sistem vrši pretragu lijekova, te kada pronađe željeni lijek unosi s</w:t>
+            </w:r>
+            <w:r>
+              <w:rPr>
+                <w:rFonts w:asciiTheme="majorHAnsi" w:eastAsia="Times New Roman" w:hAnsiTheme="majorHAnsi" w:cs="Times New Roman"/>
+                <w:color w:val="000000"/>
+                <w:sz w:val="24"/>
+                <w:szCs w:val="24"/>
+                <w:lang w:val="bs-Latn-BA" w:eastAsia="bs-Latn-BA"/>
+              </w:rPr>
+              <w:t xml:space="preserve">ve potrebne podatke na fakturu </w:t>
+            </w:r>
+            <w:bookmarkStart w:id="47" w:name="_GoBack"/>
+            <w:bookmarkEnd w:id="47"/>
+            <w:r>
+              <w:rPr>
+                <w:rFonts w:asciiTheme="majorHAnsi" w:eastAsia="Times New Roman" w:hAnsiTheme="majorHAnsi" w:cs="Times New Roman"/>
+                <w:color w:val="000000"/>
+                <w:sz w:val="24"/>
+                <w:szCs w:val="24"/>
+                <w:lang w:val="bs-Latn-BA" w:eastAsia="bs-Latn-BA"/>
+              </w:rPr>
+              <w:t>i sprema promjene te generiše pdf fajl izlazne fakture.</w:t>
             </w:r>
           </w:p>
         </w:tc>
@@ -20884,7 +20681,6 @@
                 <w:szCs w:val="24"/>
                 <w:lang w:val="bs-Latn-BA" w:eastAsia="bs-Latn-BA"/>
               </w:rPr>
-              <w:lastRenderedPageBreak/>
               <w:t>Izlaz</w:t>
             </w:r>
           </w:p>
@@ -20913,7 +20709,18 @@
                 <w:szCs w:val="24"/>
                 <w:lang w:val="bs-Latn-BA" w:eastAsia="bs-Latn-BA"/>
               </w:rPr>
-              <w:t>Potvrda o uspješnom uklanjaju lijeka iz baze odnosno sa skladišta, te pdf fajl izlazne fakture, da bi radnik mogao isprintati fakturu ili eventualno proslijedio šefu elektronski.</w:t>
+              <w:t xml:space="preserve">Potvrda o uspješnom uklanjaju lijeka iz baze odnosno sa skladišta, te pdf fajl izlazne fakture, da bi radnik mogao isprintati fakturu ili </w:t>
+            </w:r>
+            <w:r>
+              <w:rPr>
+                <w:rFonts w:asciiTheme="majorHAnsi" w:eastAsia="Times New Roman" w:hAnsiTheme="majorHAnsi" w:cs="Times New Roman"/>
+                <w:color w:val="000000"/>
+                <w:sz w:val="24"/>
+                <w:szCs w:val="24"/>
+                <w:lang w:val="bs-Latn-BA" w:eastAsia="bs-Latn-BA"/>
+              </w:rPr>
+              <w:lastRenderedPageBreak/>
+              <w:t>eventualno proslijedio šefu elektronski.</w:t>
             </w:r>
           </w:p>
         </w:tc>
@@ -20947,6 +20754,7 @@
                 <w:szCs w:val="24"/>
                 <w:lang w:val="bs-Latn-BA" w:eastAsia="bs-Latn-BA"/>
               </w:rPr>
+              <w:lastRenderedPageBreak/>
               <w:t>Prioritet</w:t>
             </w:r>
           </w:p>
@@ -21972,7 +21780,6 @@
                 <w:szCs w:val="24"/>
                 <w:lang w:val="bs-Latn-BA" w:eastAsia="bs-Latn-BA"/>
               </w:rPr>
-              <w:lastRenderedPageBreak/>
               <w:t>Izlaz</w:t>
             </w:r>
           </w:p>
@@ -22001,7 +21808,18 @@
                 <w:szCs w:val="24"/>
                 <w:lang w:val="bs-Latn-BA" w:eastAsia="bs-Latn-BA"/>
               </w:rPr>
-              <w:t>Pdf fajl na kojem će pisati lot kojem je lijek pripadao, količina lijekova kojima je istekao rok te skladište sa kojeg su lijekovi uklonjeni.</w:t>
+              <w:t xml:space="preserve">Pdf fajl na kojem će pisati lot kojem je lijek pripadao, količina lijekova kojima je istekao rok te skladište sa kojeg su lijekovi </w:t>
+            </w:r>
+            <w:r>
+              <w:rPr>
+                <w:rFonts w:asciiTheme="majorHAnsi" w:eastAsia="Times New Roman" w:hAnsiTheme="majorHAnsi" w:cs="Times New Roman"/>
+                <w:color w:val="000000"/>
+                <w:sz w:val="24"/>
+                <w:szCs w:val="24"/>
+                <w:lang w:val="bs-Latn-BA" w:eastAsia="bs-Latn-BA"/>
+              </w:rPr>
+              <w:lastRenderedPageBreak/>
+              <w:t>uklonjeni.</w:t>
             </w:r>
           </w:p>
         </w:tc>
@@ -22035,6 +21853,7 @@
                 <w:szCs w:val="24"/>
                 <w:lang w:val="bs-Latn-BA" w:eastAsia="bs-Latn-BA"/>
               </w:rPr>
+              <w:lastRenderedPageBreak/>
               <w:t>Prioritet</w:t>
             </w:r>
           </w:p>
@@ -25588,7 +25407,7 @@
                     </pic:cNvPicPr>
                   </pic:nvPicPr>
                   <pic:blipFill>
-                    <a:blip r:embed="rId16">
+                    <a:blip r:embed="rId15">
                       <a:extLst>
                         <a:ext uri="{28A0092B-C50C-407E-A947-70E740481C1C}">
                           <a14:useLocalDpi xmlns:a14="http://schemas.microsoft.com/office/drawing/2010/main" val="0"/>
@@ -25650,7 +25469,7 @@
                     </pic:cNvPicPr>
                   </pic:nvPicPr>
                   <pic:blipFill>
-                    <a:blip r:embed="rId17">
+                    <a:blip r:embed="rId16">
                       <a:extLst>
                         <a:ext uri="{28A0092B-C50C-407E-A947-70E740481C1C}">
                           <a14:useLocalDpi xmlns:a14="http://schemas.microsoft.com/office/drawing/2010/main" val="0"/>
@@ -25725,7 +25544,7 @@
                     <pic:cNvPicPr/>
                   </pic:nvPicPr>
                   <pic:blipFill>
-                    <a:blip r:embed="rId18"/>
+                    <a:blip r:embed="rId17"/>
                     <a:stretch>
                       <a:fillRect/>
                     </a:stretch>
@@ -25771,6 +25590,63 @@
             <wp:extent cx="5760720" cy="2195195"/>
             <wp:effectExtent l="0" t="0" r="0" b="0"/>
             <wp:docPr id="13" name="Picture 13"/>
+            <wp:cNvGraphicFramePr>
+              <a:graphicFrameLocks xmlns:a="http://schemas.openxmlformats.org/drawingml/2006/main" noChangeAspect="1"/>
+            </wp:cNvGraphicFramePr>
+            <a:graphic xmlns:a="http://schemas.openxmlformats.org/drawingml/2006/main">
+              <a:graphicData uri="http://schemas.openxmlformats.org/drawingml/2006/picture">
+                <pic:pic xmlns:pic="http://schemas.openxmlformats.org/drawingml/2006/picture">
+                  <pic:nvPicPr>
+                    <pic:cNvPr id="0" name=""/>
+                    <pic:cNvPicPr/>
+                  </pic:nvPicPr>
+                  <pic:blipFill>
+                    <a:blip r:embed="rId18"/>
+                    <a:stretch>
+                      <a:fillRect/>
+                    </a:stretch>
+                  </pic:blipFill>
+                  <pic:spPr>
+                    <a:xfrm>
+                      <a:off x="0" y="0"/>
+                      <a:ext cx="5760720" cy="2195195"/>
+                    </a:xfrm>
+                    <a:prstGeom prst="rect">
+                      <a:avLst/>
+                    </a:prstGeom>
+                  </pic:spPr>
+                </pic:pic>
+              </a:graphicData>
+            </a:graphic>
+          </wp:inline>
+        </w:drawing>
+      </w:r>
+    </w:p>
+    <w:p>
+      <w:pPr>
+        <w:pStyle w:val="Heading3"/>
+        <w:numPr>
+          <w:ilvl w:val="2"/>
+          <w:numId w:val="13"/>
+        </w:numPr>
+      </w:pPr>
+      <w:bookmarkStart w:id="60" w:name="_Toc446854156"/>
+      <w:r>
+        <w:t>Dnevnik promjena po nazivu lijeka - izvještaj o ulazima i izlazima lijekova</w:t>
+      </w:r>
+      <w:bookmarkEnd w:id="60"/>
+    </w:p>
+    <w:p>
+      <w:r>
+        <w:rPr>
+          <w:noProof/>
+          <w:lang w:val="bs-Latn-BA" w:eastAsia="bs-Latn-BA"/>
+        </w:rPr>
+        <w:drawing>
+          <wp:inline distT="0" distB="0" distL="0" distR="0" wp14:anchorId="134AA019" wp14:editId="30EC8991">
+            <wp:extent cx="5760720" cy="2800985"/>
+            <wp:effectExtent l="0" t="0" r="0" b="0"/>
+            <wp:docPr id="16" name="Picture 16"/>
             <wp:cNvGraphicFramePr>
               <a:graphicFrameLocks xmlns:a="http://schemas.openxmlformats.org/drawingml/2006/main" noChangeAspect="1"/>
             </wp:cNvGraphicFramePr>
@@ -25790,7 +25666,7 @@
                   <pic:spPr>
                     <a:xfrm>
                       <a:off x="0" y="0"/>
-                      <a:ext cx="5760720" cy="2195195"/>
+                      <a:ext cx="5760720" cy="2800985"/>
                     </a:xfrm>
                     <a:prstGeom prst="rect">
                       <a:avLst/>
@@ -25805,29 +25681,52 @@
     </w:p>
     <w:p>
       <w:pPr>
+        <w:pStyle w:val="Heading1"/>
+        <w:numPr>
+          <w:ilvl w:val="0"/>
+          <w:numId w:val="0"/>
+        </w:numPr>
+        <w:ind w:left="720" w:hanging="360"/>
+      </w:pPr>
+    </w:p>
+    <w:p>
+      <w:pPr>
         <w:pStyle w:val="Heading3"/>
         <w:numPr>
           <w:ilvl w:val="2"/>
           <w:numId w:val="13"/>
         </w:numPr>
       </w:pPr>
-      <w:bookmarkStart w:id="60" w:name="_Toc446854156"/>
-      <w:r>
-        <w:t>Dnevnik promjena po nazivu lijeka - izvještaj o ulazima i izlazima lijekova</w:t>
-      </w:r>
-      <w:bookmarkEnd w:id="60"/>
+      <w:bookmarkStart w:id="61" w:name="_Toc446854157"/>
+      <w:r>
+        <w:lastRenderedPageBreak/>
+        <w:t>Dnevnik prom</w:t>
+      </w:r>
+      <w:r>
+        <w:t>jena na osnovu lota – izvještaj</w:t>
+      </w:r>
+      <w:r>
+        <w:t xml:space="preserve"> o ulazima i izlazima lijekova na osnovu lota</w:t>
+      </w:r>
+      <w:bookmarkEnd w:id="61"/>
     </w:p>
     <w:p>
       <w:r>
         <w:rPr>
           <w:noProof/>
+        </w:rPr>
+        <w:t xml:space="preserve">                </w:t>
+      </w:r>
+      <w:r>
+        <w:rPr>
+          <w:noProof/>
           <w:lang w:val="bs-Latn-BA" w:eastAsia="bs-Latn-BA"/>
         </w:rPr>
         <w:drawing>
-          <wp:inline distT="0" distB="0" distL="0" distR="0" wp14:anchorId="134AA019" wp14:editId="30EC8991">
-            <wp:extent cx="5760720" cy="2800985"/>
-            <wp:effectExtent l="0" t="0" r="0" b="0"/>
-            <wp:docPr id="16" name="Picture 16"/>
+          <wp:inline distT="0" distB="0" distL="0" distR="0" wp14:anchorId="65347679" wp14:editId="28B1ED6E">
+            <wp:extent cx="4704762" cy="1314286"/>
+            <wp:effectExtent l="0" t="0" r="635" b="635"/>
+            <wp:docPr id="1" name="Picture 1"/>
             <wp:cNvGraphicFramePr>
               <a:graphicFrameLocks xmlns:a="http://schemas.openxmlformats.org/drawingml/2006/main" noChangeAspect="1"/>
             </wp:cNvGraphicFramePr>
@@ -25847,86 +25746,6 @@
                   <pic:spPr>
                     <a:xfrm>
                       <a:off x="0" y="0"/>
-                      <a:ext cx="5760720" cy="2800985"/>
-                    </a:xfrm>
-                    <a:prstGeom prst="rect">
-                      <a:avLst/>
-                    </a:prstGeom>
-                  </pic:spPr>
-                </pic:pic>
-              </a:graphicData>
-            </a:graphic>
-          </wp:inline>
-        </w:drawing>
-      </w:r>
-    </w:p>
-    <w:p>
-      <w:pPr>
-        <w:pStyle w:val="Heading1"/>
-        <w:numPr>
-          <w:ilvl w:val="0"/>
-          <w:numId w:val="0"/>
-        </w:numPr>
-        <w:ind w:left="720" w:hanging="360"/>
-      </w:pPr>
-    </w:p>
-    <w:p>
-      <w:pPr>
-        <w:pStyle w:val="Heading3"/>
-        <w:numPr>
-          <w:ilvl w:val="2"/>
-          <w:numId w:val="13"/>
-        </w:numPr>
-      </w:pPr>
-      <w:bookmarkStart w:id="61" w:name="_Toc446854157"/>
-      <w:r>
-        <w:lastRenderedPageBreak/>
-        <w:t>Dnevnik prom</w:t>
-      </w:r>
-      <w:r>
-        <w:t>jena na osnovu lota – izvještaj</w:t>
-      </w:r>
-      <w:r>
-        <w:t xml:space="preserve"> o ulazima i izlazima lijekova na osnovu lota</w:t>
-      </w:r>
-      <w:bookmarkEnd w:id="61"/>
-    </w:p>
-    <w:p>
-      <w:r>
-        <w:rPr>
-          <w:noProof/>
-        </w:rPr>
-        <w:t xml:space="preserve">                </w:t>
-      </w:r>
-      <w:r>
-        <w:rPr>
-          <w:noProof/>
-          <w:lang w:val="bs-Latn-BA" w:eastAsia="bs-Latn-BA"/>
-        </w:rPr>
-        <w:drawing>
-          <wp:inline distT="0" distB="0" distL="0" distR="0" wp14:anchorId="65347679" wp14:editId="28B1ED6E">
-            <wp:extent cx="4704762" cy="1314286"/>
-            <wp:effectExtent l="0" t="0" r="635" b="635"/>
-            <wp:docPr id="1" name="Picture 1"/>
-            <wp:cNvGraphicFramePr>
-              <a:graphicFrameLocks xmlns:a="http://schemas.openxmlformats.org/drawingml/2006/main" noChangeAspect="1"/>
-            </wp:cNvGraphicFramePr>
-            <a:graphic xmlns:a="http://schemas.openxmlformats.org/drawingml/2006/main">
-              <a:graphicData uri="http://schemas.openxmlformats.org/drawingml/2006/picture">
-                <pic:pic xmlns:pic="http://schemas.openxmlformats.org/drawingml/2006/picture">
-                  <pic:nvPicPr>
-                    <pic:cNvPr id="0" name=""/>
-                    <pic:cNvPicPr/>
-                  </pic:nvPicPr>
-                  <pic:blipFill>
-                    <a:blip r:embed="rId21"/>
-                    <a:stretch>
-                      <a:fillRect/>
-                    </a:stretch>
-                  </pic:blipFill>
-                  <pic:spPr>
-                    <a:xfrm>
-                      <a:off x="0" y="0"/>
                       <a:ext cx="4704762" cy="1314286"/>
                     </a:xfrm>
                     <a:prstGeom prst="rect">
@@ -25981,7 +25800,7 @@
                     </pic:cNvPicPr>
                   </pic:nvPicPr>
                   <pic:blipFill>
-                    <a:blip r:embed="rId22">
+                    <a:blip r:embed="rId21">
                       <a:extLst>
                         <a:ext uri="{28A0092B-C50C-407E-A947-70E740481C1C}">
                           <a14:useLocalDpi xmlns:a14="http://schemas.microsoft.com/office/drawing/2010/main" val="0"/>
@@ -27298,7 +27117,7 @@
       </w:pPr>
     </w:p>
     <w:sectPr>
-      <w:footerReference w:type="default" r:id="rId23"/>
+      <w:footerReference w:type="default" r:id="rId22"/>
       <w:pgSz w:w="11906" w:h="16838"/>
       <w:pgMar w:top="1417" w:right="1417" w:bottom="1417" w:left="1417" w:header="708" w:footer="708" w:gutter="0"/>
       <w:pgNumType w:start="0"/>
@@ -27311,7 +27130,7 @@
 </file>
 
 <file path=word/endnotes.xml><?xml version="1.0" encoding="utf-8"?>
-<w:endnotes xmlns:wpc="http://schemas.microsoft.com/office/word/2010/wordprocessingCanvas" xmlns:mc="http://schemas.openxmlformats.org/markup-compatibility/2006" xmlns:o="urn:schemas-microsoft-com:office:office" xmlns:r="http://schemas.openxmlformats.org/officeDocument/2006/relationships" xmlns:m="http://schemas.openxmlformats.org/officeDocument/2006/math" xmlns:v="urn:schemas-microsoft-com:vml" xmlns:wp14="http://schemas.microsoft.com/office/word/2010/wordprocessingDrawing" xmlns:wp="http://schemas.openxmlformats.org/drawingml/2006/wordprocessingDrawing" xmlns:w10="urn:schemas-microsoft-com:office:word" xmlns:w="http://schemas.openxmlformats.org/wordprocessingml/2006/main" xmlns:w14="http://schemas.microsoft.com/office/word/2010/wordml" xmlns:wpg="http://schemas.microsoft.com/office/word/2010/wordprocessingGroup" xmlns:wpi="http://schemas.microsoft.com/office/word/2010/wordprocessingInk" xmlns:wne="http://schemas.microsoft.com/office/word/2006/wordml" xmlns:wps="http://schemas.microsoft.com/office/word/2010/wordprocessingShape" mc:Ignorable="w14 wp14">
+<w:endnotes xmlns:wpc="http://schemas.microsoft.com/office/word/2010/wordprocessingCanvas" xmlns:mc="http://schemas.openxmlformats.org/markup-compatibility/2006" xmlns:o="urn:schemas-microsoft-com:office:office" xmlns:r="http://schemas.openxmlformats.org/officeDocument/2006/relationships" xmlns:m="http://schemas.openxmlformats.org/officeDocument/2006/math" xmlns:v="urn:schemas-microsoft-com:vml" xmlns:wp14="http://schemas.microsoft.com/office/word/2010/wordprocessingDrawing" xmlns:wp="http://schemas.openxmlformats.org/drawingml/2006/wordprocessingDrawing" xmlns:w10="urn:schemas-microsoft-com:office:word" xmlns:w="http://schemas.openxmlformats.org/wordprocessingml/2006/main" xmlns:w14="http://schemas.microsoft.com/office/word/2010/wordml" xmlns:w15="http://schemas.microsoft.com/office/word/2012/wordml" xmlns:wpg="http://schemas.microsoft.com/office/word/2010/wordprocessingGroup" xmlns:wpi="http://schemas.microsoft.com/office/word/2010/wordprocessingInk" xmlns:wne="http://schemas.microsoft.com/office/word/2006/wordml" xmlns:wps="http://schemas.microsoft.com/office/word/2010/wordprocessingShape" mc:Ignorable="w14 w15 wp14">
   <w:endnote w:type="separator" w:id="-1">
     <w:p>
       <w:pPr>
@@ -27336,7 +27155,7 @@
 </file>
 
 <file path=word/footer1.xml><?xml version="1.0" encoding="utf-8"?>
-<w:ftr xmlns:wpc="http://schemas.microsoft.com/office/word/2010/wordprocessingCanvas" xmlns:mc="http://schemas.openxmlformats.org/markup-compatibility/2006" xmlns:o="urn:schemas-microsoft-com:office:office" xmlns:r="http://schemas.openxmlformats.org/officeDocument/2006/relationships" xmlns:m="http://schemas.openxmlformats.org/officeDocument/2006/math" xmlns:v="urn:schemas-microsoft-com:vml" xmlns:wp14="http://schemas.microsoft.com/office/word/2010/wordprocessingDrawing" xmlns:wp="http://schemas.openxmlformats.org/drawingml/2006/wordprocessingDrawing" xmlns:w10="urn:schemas-microsoft-com:office:word" xmlns:w="http://schemas.openxmlformats.org/wordprocessingml/2006/main" xmlns:w14="http://schemas.microsoft.com/office/word/2010/wordml" xmlns:wpg="http://schemas.microsoft.com/office/word/2010/wordprocessingGroup" xmlns:wpi="http://schemas.microsoft.com/office/word/2010/wordprocessingInk" xmlns:wne="http://schemas.microsoft.com/office/word/2006/wordml" xmlns:wps="http://schemas.microsoft.com/office/word/2010/wordprocessingShape" mc:Ignorable="w14 wp14">
+<w:ftr xmlns:wpc="http://schemas.microsoft.com/office/word/2010/wordprocessingCanvas" xmlns:mc="http://schemas.openxmlformats.org/markup-compatibility/2006" xmlns:o="urn:schemas-microsoft-com:office:office" xmlns:r="http://schemas.openxmlformats.org/officeDocument/2006/relationships" xmlns:m="http://schemas.openxmlformats.org/officeDocument/2006/math" xmlns:v="urn:schemas-microsoft-com:vml" xmlns:wp14="http://schemas.microsoft.com/office/word/2010/wordprocessingDrawing" xmlns:wp="http://schemas.openxmlformats.org/drawingml/2006/wordprocessingDrawing" xmlns:w10="urn:schemas-microsoft-com:office:word" xmlns:w="http://schemas.openxmlformats.org/wordprocessingml/2006/main" xmlns:w14="http://schemas.microsoft.com/office/word/2010/wordml" xmlns:w15="http://schemas.microsoft.com/office/word/2012/wordml" xmlns:wpg="http://schemas.microsoft.com/office/word/2010/wordprocessingGroup" xmlns:wpi="http://schemas.microsoft.com/office/word/2010/wordprocessingInk" xmlns:wne="http://schemas.microsoft.com/office/word/2006/wordml" xmlns:wps="http://schemas.microsoft.com/office/word/2010/wordprocessingShape" mc:Ignorable="w14 w15 wp14">
   <w:sdt>
     <w:sdtPr>
       <w:id w:val="1372954250"/>
@@ -27369,7 +27188,7 @@
           <w:rPr>
             <w:noProof/>
           </w:rPr>
-          <w:t>18</w:t>
+          <w:t>22</w:t>
         </w:r>
         <w:r>
           <w:rPr>
@@ -27389,7 +27208,7 @@
 </file>
 
 <file path=word/footnotes.xml><?xml version="1.0" encoding="utf-8"?>
-<w:footnotes xmlns:wpc="http://schemas.microsoft.com/office/word/2010/wordprocessingCanvas" xmlns:mc="http://schemas.openxmlformats.org/markup-compatibility/2006" xmlns:o="urn:schemas-microsoft-com:office:office" xmlns:r="http://schemas.openxmlformats.org/officeDocument/2006/relationships" xmlns:m="http://schemas.openxmlformats.org/officeDocument/2006/math" xmlns:v="urn:schemas-microsoft-com:vml" xmlns:wp14="http://schemas.microsoft.com/office/word/2010/wordprocessingDrawing" xmlns:wp="http://schemas.openxmlformats.org/drawingml/2006/wordprocessingDrawing" xmlns:w10="urn:schemas-microsoft-com:office:word" xmlns:w="http://schemas.openxmlformats.org/wordprocessingml/2006/main" xmlns:w14="http://schemas.microsoft.com/office/word/2010/wordml" xmlns:wpg="http://schemas.microsoft.com/office/word/2010/wordprocessingGroup" xmlns:wpi="http://schemas.microsoft.com/office/word/2010/wordprocessingInk" xmlns:wne="http://schemas.microsoft.com/office/word/2006/wordml" xmlns:wps="http://schemas.microsoft.com/office/word/2010/wordprocessingShape" mc:Ignorable="w14 wp14">
+<w:footnotes xmlns:wpc="http://schemas.microsoft.com/office/word/2010/wordprocessingCanvas" xmlns:mc="http://schemas.openxmlformats.org/markup-compatibility/2006" xmlns:o="urn:schemas-microsoft-com:office:office" xmlns:r="http://schemas.openxmlformats.org/officeDocument/2006/relationships" xmlns:m="http://schemas.openxmlformats.org/officeDocument/2006/math" xmlns:v="urn:schemas-microsoft-com:vml" xmlns:wp14="http://schemas.microsoft.com/office/word/2010/wordprocessingDrawing" xmlns:wp="http://schemas.openxmlformats.org/drawingml/2006/wordprocessingDrawing" xmlns:w10="urn:schemas-microsoft-com:office:word" xmlns:w="http://schemas.openxmlformats.org/wordprocessingml/2006/main" xmlns:w14="http://schemas.microsoft.com/office/word/2010/wordml" xmlns:w15="http://schemas.microsoft.com/office/word/2012/wordml" xmlns:wpg="http://schemas.microsoft.com/office/word/2010/wordprocessingGroup" xmlns:wpi="http://schemas.microsoft.com/office/word/2010/wordprocessingInk" xmlns:wne="http://schemas.microsoft.com/office/word/2006/wordml" xmlns:wps="http://schemas.microsoft.com/office/word/2010/wordprocessingShape" mc:Ignorable="w14 w15 wp14">
   <w:footnote w:type="separator" w:id="-1">
     <w:p>
       <w:pPr>
@@ -27414,7 +27233,7 @@
 </file>
 
 <file path=word/numbering.xml><?xml version="1.0" encoding="utf-8"?>
-<w:numbering xmlns:wpc="http://schemas.microsoft.com/office/word/2010/wordprocessingCanvas" xmlns:mc="http://schemas.openxmlformats.org/markup-compatibility/2006" xmlns:o="urn:schemas-microsoft-com:office:office" xmlns:r="http://schemas.openxmlformats.org/officeDocument/2006/relationships" xmlns:m="http://schemas.openxmlformats.org/officeDocument/2006/math" xmlns:v="urn:schemas-microsoft-com:vml" xmlns:wp14="http://schemas.microsoft.com/office/word/2010/wordprocessingDrawing" xmlns:wp="http://schemas.openxmlformats.org/drawingml/2006/wordprocessingDrawing" xmlns:w10="urn:schemas-microsoft-com:office:word" xmlns:w="http://schemas.openxmlformats.org/wordprocessingml/2006/main" xmlns:w14="http://schemas.microsoft.com/office/word/2010/wordml" xmlns:wpg="http://schemas.microsoft.com/office/word/2010/wordprocessingGroup" xmlns:wpi="http://schemas.microsoft.com/office/word/2010/wordprocessingInk" xmlns:wne="http://schemas.microsoft.com/office/word/2006/wordml" xmlns:wps="http://schemas.microsoft.com/office/word/2010/wordprocessingShape" mc:Ignorable="w14 wp14">
+<w:numbering xmlns:wpc="http://schemas.microsoft.com/office/word/2010/wordprocessingCanvas" xmlns:mc="http://schemas.openxmlformats.org/markup-compatibility/2006" xmlns:o="urn:schemas-microsoft-com:office:office" xmlns:r="http://schemas.openxmlformats.org/officeDocument/2006/relationships" xmlns:m="http://schemas.openxmlformats.org/officeDocument/2006/math" xmlns:v="urn:schemas-microsoft-com:vml" xmlns:wp14="http://schemas.microsoft.com/office/word/2010/wordprocessingDrawing" xmlns:wp="http://schemas.openxmlformats.org/drawingml/2006/wordprocessingDrawing" xmlns:w10="urn:schemas-microsoft-com:office:word" xmlns:w="http://schemas.openxmlformats.org/wordprocessingml/2006/main" xmlns:w14="http://schemas.microsoft.com/office/word/2010/wordml" xmlns:w15="http://schemas.microsoft.com/office/word/2012/wordml" xmlns:wpg="http://schemas.microsoft.com/office/word/2010/wordprocessingGroup" xmlns:wpi="http://schemas.microsoft.com/office/word/2010/wordprocessingInk" xmlns:wne="http://schemas.microsoft.com/office/word/2006/wordml" xmlns:wps="http://schemas.microsoft.com/office/word/2010/wordprocessingShape" mc:Ignorable="w14 w15 wp14">
   <w:abstractNum w:abstractNumId="0">
     <w:nsid w:val="00BD740C"/>
     <w:multiLevelType w:val="multilevel"/>
@@ -32034,7 +31853,7 @@
 </file>
 
 <file path=word/styles.xml><?xml version="1.0" encoding="utf-8"?>
-<w:styles xmlns:mc="http://schemas.openxmlformats.org/markup-compatibility/2006" xmlns:r="http://schemas.openxmlformats.org/officeDocument/2006/relationships" xmlns:w="http://schemas.openxmlformats.org/wordprocessingml/2006/main" xmlns:w14="http://schemas.microsoft.com/office/word/2010/wordml" mc:Ignorable="w14">
+<w:styles xmlns:mc="http://schemas.openxmlformats.org/markup-compatibility/2006" xmlns:r="http://schemas.openxmlformats.org/officeDocument/2006/relationships" xmlns:w="http://schemas.openxmlformats.org/wordprocessingml/2006/main" xmlns:w14="http://schemas.microsoft.com/office/word/2010/wordml" xmlns:w15="http://schemas.microsoft.com/office/word/2012/wordml" mc:Ignorable="w14 w15">
   <w:docDefaults>
     <w:rPrDefault>
       <w:rPr>
@@ -32050,864 +31869,378 @@
       </w:pPr>
     </w:pPrDefault>
   </w:docDefaults>
-  <w:latentStyles w:defLockedState="0" w:defUIPriority="99" w:defSemiHidden="1" w:defUnhideWhenUsed="1" w:defQFormat="0" w:count="267">
-    <w:lsdException w:name="Normal" w:semiHidden="0" w:uiPriority="0" w:unhideWhenUsed="0" w:qFormat="1"/>
-    <w:lsdException w:name="heading 1" w:semiHidden="0" w:uiPriority="9" w:unhideWhenUsed="0" w:qFormat="1"/>
-    <w:lsdException w:name="heading 2" w:uiPriority="9" w:qFormat="1"/>
-    <w:lsdException w:name="heading 3" w:uiPriority="9" w:qFormat="1"/>
-    <w:lsdException w:name="heading 4" w:uiPriority="9" w:qFormat="1"/>
-    <w:lsdException w:name="heading 5" w:uiPriority="9" w:qFormat="1"/>
-    <w:lsdException w:name="heading 6" w:uiPriority="9" w:qFormat="1"/>
-    <w:lsdException w:name="heading 7" w:uiPriority="9" w:qFormat="1"/>
-    <w:lsdException w:name="heading 8" w:uiPriority="9" w:qFormat="1"/>
-    <w:lsdException w:name="heading 9" w:uiPriority="9" w:qFormat="1"/>
-    <w:lsdException w:name="toc 1" w:uiPriority="39"/>
-    <w:lsdException w:name="toc 2" w:uiPriority="39"/>
-    <w:lsdException w:name="toc 3" w:uiPriority="39"/>
-    <w:lsdException w:name="toc 4" w:uiPriority="39"/>
-    <w:lsdException w:name="toc 5" w:uiPriority="39"/>
-    <w:lsdException w:name="toc 6" w:uiPriority="39"/>
-    <w:lsdException w:name="toc 7" w:uiPriority="39"/>
-    <w:lsdException w:name="toc 8" w:uiPriority="39"/>
-    <w:lsdException w:name="toc 9" w:uiPriority="39"/>
-    <w:lsdException w:name="caption" w:uiPriority="35" w:qFormat="1"/>
-    <w:lsdException w:name="Title" w:semiHidden="0" w:uiPriority="10" w:unhideWhenUsed="0" w:qFormat="1"/>
-    <w:lsdException w:name="Default Paragraph Font" w:uiPriority="1"/>
-    <w:lsdException w:name="Subtitle" w:semiHidden="0" w:uiPriority="11" w:unhideWhenUsed="0" w:qFormat="1"/>
-    <w:lsdException w:name="Strong" w:semiHidden="0" w:uiPriority="22" w:unhideWhenUsed="0" w:qFormat="1"/>
-    <w:lsdException w:name="Emphasis" w:semiHidden="0" w:uiPriority="20" w:unhideWhenUsed="0" w:qFormat="1"/>
-    <w:lsdException w:name="Table Grid" w:semiHidden="0" w:uiPriority="59" w:unhideWhenUsed="0"/>
-    <w:lsdException w:name="Placeholder Text" w:unhideWhenUsed="0"/>
-    <w:lsdException w:name="No Spacing" w:semiHidden="0" w:uiPriority="1" w:unhideWhenUsed="0" w:qFormat="1"/>
-    <w:lsdException w:name="Light Shading" w:semiHidden="0" w:uiPriority="60" w:unhideWhenUsed="0"/>
-    <w:lsdException w:name="Light List" w:semiHidden="0" w:uiPriority="61" w:unhideWhenUsed="0"/>
-    <w:lsdException w:name="Light Grid" w:semiHidden="0" w:uiPriority="62" w:unhideWhenUsed="0"/>
-    <w:lsdException w:name="Medium Shading 1" w:semiHidden="0" w:uiPriority="63" w:unhideWhenUsed="0"/>
-    <w:lsdException w:name="Medium Shading 2" w:semiHidden="0" w:uiPriority="64" w:unhideWhenUsed="0"/>
-    <w:lsdException w:name="Medium List 1" w:semiHidden="0" w:uiPriority="65" w:unhideWhenUsed="0"/>
-    <w:lsdException w:name="Medium List 2" w:semiHidden="0" w:uiPriority="66" w:unhideWhenUsed="0"/>
-    <w:lsdException w:name="Medium Grid 1" w:semiHidden="0" w:uiPriority="67" w:unhideWhenUsed="0"/>
-    <w:lsdException w:name="Medium Grid 2" w:semiHidden="0" w:uiPriority="68" w:unhideWhenUsed="0"/>
-    <w:lsdException w:name="Medium Grid 3" w:semiHidden="0" w:uiPriority="69" w:unhideWhenUsed="0"/>
-    <w:lsdException w:name="Dark List" w:semiHidden="0" w:uiPriority="70" w:unhideWhenUsed="0"/>
-    <w:lsdException w:name="Colorful Shading" w:semiHidden="0" w:uiPriority="71" w:unhideWhenUsed="0"/>
-    <w:lsdException w:name="Colorful List" w:semiHidden="0" w:uiPriority="72" w:unhideWhenUsed="0"/>
-    <w:lsdException w:name="Colorful Grid" w:semiHidden="0" w:uiPriority="73" w:unhideWhenUsed="0"/>
-    <w:lsdException w:name="Light Shading Accent 1" w:semiHidden="0" w:uiPriority="60" w:unhideWhenUsed="0"/>
-    <w:lsdException w:name="Light List Accent 1" w:semiHidden="0" w:uiPriority="61" w:unhideWhenUsed="0"/>
-    <w:lsdException w:name="Light Grid Accent 1" w:semiHidden="0" w:uiPriority="62" w:unhideWhenUsed="0"/>
-    <w:lsdException w:name="Medium Shading 1 Accent 1" w:semiHidden="0" w:uiPriority="63" w:unhideWhenUsed="0"/>
-    <w:lsdException w:name="Medium Shading 2 Accent 1" w:semiHidden="0" w:uiPriority="64" w:unhideWhenUsed="0"/>
-    <w:lsdException w:name="Medium List 1 Accent 1" w:semiHidden="0" w:uiPriority="65" w:unhideWhenUsed="0"/>
-    <w:lsdException w:name="Revision" w:unhideWhenUsed="0"/>
-    <w:lsdException w:name="List Paragraph" w:semiHidden="0" w:uiPriority="34" w:unhideWhenUsed="0" w:qFormat="1"/>
-    <w:lsdException w:name="Quote" w:semiHidden="0" w:uiPriority="29" w:unhideWhenUsed="0" w:qFormat="1"/>
-    <w:lsdException w:name="Intense Quote" w:semiHidden="0" w:uiPriority="30" w:unhideWhenUsed="0" w:qFormat="1"/>
-    <w:lsdException w:name="Medium List 2 Accent 1" w:semiHidden="0" w:uiPriority="66" w:unhideWhenUsed="0"/>
-    <w:lsdException w:name="Medium Grid 1 Accent 1" w:semiHidden="0" w:uiPriority="67" w:unhideWhenUsed="0"/>
-    <w:lsdException w:name="Medium Grid 2 Accent 1" w:semiHidden="0" w:uiPriority="68" w:unhideWhenUsed="0"/>
-    <w:lsdException w:name="Medium Grid 3 Accent 1" w:semiHidden="0" w:uiPriority="69" w:unhideWhenUsed="0"/>
-    <w:lsdException w:name="Dark List Accent 1" w:semiHidden="0" w:uiPriority="70" w:unhideWhenUsed="0"/>
-    <w:lsdException w:name="Colorful Shading Accent 1" w:semiHidden="0" w:uiPriority="71" w:unhideWhenUsed="0"/>
-    <w:lsdException w:name="Colorful List Accent 1" w:semiHidden="0" w:uiPriority="72" w:unhideWhenUsed="0"/>
-    <w:lsdException w:name="Colorful Grid Accent 1" w:semiHidden="0" w:uiPriority="73" w:unhideWhenUsed="0"/>
-    <w:lsdException w:name="Light Shading Accent 2" w:semiHidden="0" w:uiPriority="60" w:unhideWhenUsed="0"/>
-    <w:lsdException w:name="Light List Accent 2" w:semiHidden="0" w:uiPriority="61" w:unhideWhenUsed="0"/>
-    <w:lsdException w:name="Light Grid Accent 2" w:semiHidden="0" w:uiPriority="62" w:unhideWhenUsed="0"/>
-    <w:lsdException w:name="Medium Shading 1 Accent 2" w:semiHidden="0" w:uiPriority="63" w:unhideWhenUsed="0"/>
-    <w:lsdException w:name="Medium Shading 2 Accent 2" w:semiHidden="0" w:uiPriority="64" w:unhideWhenUsed="0"/>
-    <w:lsdException w:name="Medium List 1 Accent 2" w:semiHidden="0" w:uiPriority="65" w:unhideWhenUsed="0"/>
-    <w:lsdException w:name="Medium List 2 Accent 2" w:semiHidden="0" w:uiPriority="66" w:unhideWhenUsed="0"/>
-    <w:lsdException w:name="Medium Grid 1 Accent 2" w:semiHidden="0" w:uiPriority="67" w:unhideWhenUsed="0"/>
-    <w:lsdException w:name="Medium Grid 2 Accent 2" w:semiHidden="0" w:uiPriority="68" w:unhideWhenUsed="0"/>
-    <w:lsdException w:name="Medium Grid 3 Accent 2" w:semiHidden="0" w:uiPriority="69" w:unhideWhenUsed="0"/>
-    <w:lsdException w:name="Dark List Accent 2" w:semiHidden="0" w:uiPriority="70" w:unhideWhenUsed="0"/>
-    <w:lsdException w:name="Colorful Shading Accent 2" w:semiHidden="0" w:uiPriority="71" w:unhideWhenUsed="0"/>
-    <w:lsdException w:name="Colorful List Accent 2" w:semiHidden="0" w:uiPriority="72" w:unhideWhenUsed="0"/>
-    <w:lsdException w:name="Colorful Grid Accent 2" w:semiHidden="0" w:uiPriority="73" w:unhideWhenUsed="0"/>
-    <w:lsdException w:name="Light Shading Accent 3" w:semiHidden="0" w:uiPriority="60" w:unhideWhenUsed="0"/>
-    <w:lsdException w:name="Light List Accent 3" w:semiHidden="0" w:uiPriority="61" w:unhideWhenUsed="0"/>
-    <w:lsdException w:name="Light Grid Accent 3" w:semiHidden="0" w:uiPriority="62" w:unhideWhenUsed="0"/>
-    <w:lsdException w:name="Medium Shading 1 Accent 3" w:semiHidden="0" w:uiPriority="63" w:unhideWhenUsed="0"/>
-    <w:lsdException w:name="Medium Shading 2 Accent 3" w:semiHidden="0" w:uiPriority="64" w:unhideWhenUsed="0"/>
-    <w:lsdException w:name="Medium List 1 Accent 3" w:semiHidden="0" w:uiPriority="65" w:unhideWhenUsed="0"/>
-    <w:lsdException w:name="Medium List 2 Accent 3" w:semiHidden="0" w:uiPriority="66" w:unhideWhenUsed="0"/>
-    <w:lsdException w:name="Medium Grid 1 Accent 3" w:semiHidden="0" w:uiPriority="67" w:unhideWhenUsed="0"/>
-    <w:lsdException w:name="Medium Grid 2 Accent 3" w:semiHidden="0" w:uiPriority="68" w:unhideWhenUsed="0"/>
-    <w:lsdException w:name="Medium Grid 3 Accent 3" w:semiHidden="0" w:uiPriority="69" w:unhideWhenUsed="0"/>
-    <w:lsdException w:name="Dark List Accent 3" w:semiHidden="0" w:uiPriority="70" w:unhideWhenUsed="0"/>
-    <w:lsdException w:name="Colorful Shading Accent 3" w:semiHidden="0" w:uiPriority="71" w:unhideWhenUsed="0"/>
-    <w:lsdException w:name="Colorful List Accent 3" w:semiHidden="0" w:uiPriority="72" w:unhideWhenUsed="0"/>
-    <w:lsdException w:name="Colorful Grid Accent 3" w:semiHidden="0" w:uiPriority="73" w:unhideWhenUsed="0"/>
-    <w:lsdException w:name="Light Shading Accent 4" w:semiHidden="0" w:uiPriority="60" w:unhideWhenUsed="0"/>
-    <w:lsdException w:name="Light List Accent 4" w:semiHidden="0" w:uiPriority="61" w:unhideWhenUsed="0"/>
-    <w:lsdException w:name="Light Grid Accent 4" w:semiHidden="0" w:uiPriority="62" w:unhideWhenUsed="0"/>
-    <w:lsdException w:name="Medium Shading 1 Accent 4" w:semiHidden="0" w:uiPriority="63" w:unhideWhenUsed="0"/>
-    <w:lsdException w:name="Medium Shading 2 Accent 4" w:semiHidden="0" w:uiPriority="64" w:unhideWhenUsed="0"/>
-    <w:lsdException w:name="Medium List 1 Accent 4" w:semiHidden="0" w:uiPriority="65" w:unhideWhenUsed="0"/>
-    <w:lsdException w:name="Medium List 2 Accent 4" w:semiHidden="0" w:uiPriority="66" w:unhideWhenUsed="0"/>
-    <w:lsdException w:name="Medium Grid 1 Accent 4" w:semiHidden="0" w:uiPriority="67" w:unhideWhenUsed="0"/>
-    <w:lsdException w:name="Medium Grid 2 Accent 4" w:semiHidden="0" w:uiPriority="68" w:unhideWhenUsed="0"/>
-    <w:lsdException w:name="Medium Grid 3 Accent 4" w:semiHidden="0" w:uiPriority="69" w:unhideWhenUsed="0"/>
-    <w:lsdException w:name="Dark List Accent 4" w:semiHidden="0" w:uiPriority="70" w:unhideWhenUsed="0"/>
-    <w:lsdException w:name="Colorful Shading Accent 4" w:semiHidden="0" w:uiPriority="71" w:unhideWhenUsed="0"/>
-    <w:lsdException w:name="Colorful List Accent 4" w:semiHidden="0" w:uiPriority="72" w:unhideWhenUsed="0"/>
-    <w:lsdException w:name="Colorful Grid Accent 4" w:semiHidden="0" w:uiPriority="73" w:unhideWhenUsed="0"/>
-    <w:lsdException w:name="Light Shading Accent 5" w:semiHidden="0" w:uiPriority="60" w:unhideWhenUsed="0"/>
-    <w:lsdException w:name="Light List Accent 5" w:semiHidden="0" w:uiPriority="61" w:unhideWhenUsed="0"/>
-    <w:lsdException w:name="Light Grid Accent 5" w:semiHidden="0" w:uiPriority="62" w:unhideWhenUsed="0"/>
-    <w:lsdException w:name="Medium Shading 1 Accent 5" w:semiHidden="0" w:uiPriority="63" w:unhideWhenUsed="0"/>
-    <w:lsdException w:name="Medium Shading 2 Accent 5" w:semiHidden="0" w:uiPriority="64" w:unhideWhenUsed="0"/>
-    <w:lsdException w:name="Medium List 1 Accent 5" w:semiHidden="0" w:uiPriority="65" w:unhideWhenUsed="0"/>
-    <w:lsdException w:name="Medium List 2 Accent 5" w:semiHidden="0" w:uiPriority="66" w:unhideWhenUsed="0"/>
-    <w:lsdException w:name="Medium Grid 1 Accent 5" w:semiHidden="0" w:uiPriority="67" w:unhideWhenUsed="0"/>
-    <w:lsdException w:name="Medium Grid 2 Accent 5" w:semiHidden="0" w:uiPriority="68" w:unhideWhenUsed="0"/>
-    <w:lsdException w:name="Medium Grid 3 Accent 5" w:semiHidden="0" w:uiPriority="69" w:unhideWhenUsed="0"/>
-    <w:lsdException w:name="Dark List Accent 5" w:semiHidden="0" w:uiPriority="70" w:unhideWhenUsed="0"/>
-    <w:lsdException w:name="Colorful Shading Accent 5" w:semiHidden="0" w:uiPriority="71" w:unhideWhenUsed="0"/>
-    <w:lsdException w:name="Colorful List Accent 5" w:semiHidden="0" w:uiPriority="72" w:unhideWhenUsed="0"/>
-    <w:lsdException w:name="Colorful Grid Accent 5" w:semiHidden="0" w:uiPriority="73" w:unhideWhenUsed="0"/>
-    <w:lsdException w:name="Light Shading Accent 6" w:semiHidden="0" w:uiPriority="60" w:unhideWhenUsed="0"/>
-    <w:lsdException w:name="Light List Accent 6" w:semiHidden="0" w:uiPriority="61" w:unhideWhenUsed="0"/>
-    <w:lsdException w:name="Light Grid Accent 6" w:semiHidden="0" w:uiPriority="62" w:unhideWhenUsed="0"/>
-    <w:lsdException w:name="Medium Shading 1 Accent 6" w:semiHidden="0" w:uiPriority="63" w:unhideWhenUsed="0"/>
-    <w:lsdException w:name="Medium Shading 2 Accent 6" w:semiHidden="0" w:uiPriority="64" w:unhideWhenUsed="0"/>
-    <w:lsdException w:name="Medium List 1 Accent 6" w:semiHidden="0" w:uiPriority="65" w:unhideWhenUsed="0"/>
-    <w:lsdException w:name="Medium List 2 Accent 6" w:semiHidden="0" w:uiPriority="66" w:unhideWhenUsed="0"/>
-    <w:lsdException w:name="Medium Grid 1 Accent 6" w:semiHidden="0" w:uiPriority="67" w:unhideWhenUsed="0"/>
-    <w:lsdException w:name="Medium Grid 2 Accent 6" w:semiHidden="0" w:uiPriority="68" w:unhideWhenUsed="0"/>
-    <w:lsdException w:name="Medium Grid 3 Accent 6" w:semiHidden="0" w:uiPriority="69" w:unhideWhenUsed="0"/>
-    <w:lsdException w:name="Dark List Accent 6" w:semiHidden="0" w:uiPriority="70" w:unhideWhenUsed="0"/>
-    <w:lsdException w:name="Colorful Shading Accent 6" w:semiHidden="0" w:uiPriority="71" w:unhideWhenUsed="0"/>
-    <w:lsdException w:name="Colorful List Accent 6" w:semiHidden="0" w:uiPriority="72" w:unhideWhenUsed="0"/>
-    <w:lsdException w:name="Colorful Grid Accent 6" w:semiHidden="0" w:uiPriority="73" w:unhideWhenUsed="0"/>
-    <w:lsdException w:name="Subtle Emphasis" w:semiHidden="0" w:uiPriority="19" w:unhideWhenUsed="0" w:qFormat="1"/>
-    <w:lsdException w:name="Intense Emphasis" w:semiHidden="0" w:uiPriority="21" w:unhideWhenUsed="0" w:qFormat="1"/>
-    <w:lsdException w:name="Subtle Reference" w:semiHidden="0" w:uiPriority="31" w:unhideWhenUsed="0" w:qFormat="1"/>
-    <w:lsdException w:name="Intense Reference" w:semiHidden="0" w:uiPriority="32" w:unhideWhenUsed="0" w:qFormat="1"/>
-    <w:lsdException w:name="Book Title" w:semiHidden="0" w:uiPriority="33" w:unhideWhenUsed="0" w:qFormat="1"/>
-    <w:lsdException w:name="Bibliography" w:uiPriority="37"/>
-    <w:lsdException w:name="TOC Heading" w:uiPriority="39" w:qFormat="1"/>
-  </w:latentStyles>
-  <w:style w:type="paragraph" w:default="1" w:styleId="Normal">
-    <w:name w:val="Normal"/>
-    <w:qFormat/>
-    <w:rsid w:val="00734C78"/>
-    <w:pPr>
-      <w:spacing w:after="160" w:line="256" w:lineRule="auto"/>
-    </w:pPr>
-    <w:rPr>
-      <w:lang w:val="en-US"/>
-    </w:rPr>
-  </w:style>
-  <w:style w:type="paragraph" w:styleId="Heading1">
-    <w:name w:val="heading 1"/>
-    <w:basedOn w:val="Normal"/>
-    <w:link w:val="Heading1Char"/>
-    <w:uiPriority w:val="9"/>
-    <w:qFormat/>
-    <w:rsid w:val="005F0496"/>
-    <w:pPr>
-      <w:numPr>
-        <w:numId w:val="13"/>
-      </w:numPr>
-      <w:spacing w:before="100" w:beforeAutospacing="1" w:after="100" w:afterAutospacing="1" w:line="240" w:lineRule="auto"/>
-      <w:outlineLvl w:val="0"/>
-    </w:pPr>
-    <w:rPr>
-      <w:rFonts w:asciiTheme="majorHAnsi" w:eastAsia="Times New Roman" w:hAnsiTheme="majorHAnsi" w:cs="Times New Roman"/>
-      <w:b/>
-      <w:bCs/>
-      <w:color w:val="403152" w:themeColor="accent4" w:themeShade="80"/>
-      <w:kern w:val="36"/>
-      <w:sz w:val="36"/>
-      <w:szCs w:val="48"/>
-      <w:lang w:val="bs-Latn-BA" w:eastAsia="bs-Latn-BA"/>
-    </w:rPr>
-  </w:style>
-  <w:style w:type="paragraph" w:styleId="Heading2">
-    <w:name w:val="heading 2"/>
-    <w:basedOn w:val="Normal"/>
-    <w:link w:val="Heading2Char"/>
-    <w:uiPriority w:val="9"/>
-    <w:qFormat/>
-    <w:rsid w:val="009F0469"/>
-    <w:pPr>
-      <w:spacing w:before="100" w:beforeAutospacing="1" w:after="100" w:afterAutospacing="1" w:line="240" w:lineRule="auto"/>
-      <w:outlineLvl w:val="1"/>
-    </w:pPr>
-    <w:rPr>
-      <w:rFonts w:asciiTheme="majorHAnsi" w:eastAsia="Times New Roman" w:hAnsiTheme="majorHAnsi" w:cs="Times New Roman"/>
-      <w:b/>
-      <w:bCs/>
-      <w:color w:val="54406C"/>
-      <w:sz w:val="32"/>
-      <w:szCs w:val="36"/>
-      <w:lang w:val="bs-Latn-BA" w:eastAsia="bs-Latn-BA"/>
-    </w:rPr>
-  </w:style>
-  <w:style w:type="paragraph" w:styleId="Heading3">
-    <w:name w:val="heading 3"/>
-    <w:basedOn w:val="Normal"/>
-    <w:link w:val="Heading3Char"/>
-    <w:uiPriority w:val="9"/>
-    <w:qFormat/>
-    <w:rsid w:val="009F0469"/>
-    <w:pPr>
-      <w:spacing w:before="100" w:beforeAutospacing="1" w:after="100" w:afterAutospacing="1" w:line="240" w:lineRule="auto"/>
-      <w:outlineLvl w:val="2"/>
-    </w:pPr>
-    <w:rPr>
-      <w:rFonts w:asciiTheme="majorHAnsi" w:eastAsia="Times New Roman" w:hAnsiTheme="majorHAnsi" w:cs="Times New Roman"/>
-      <w:b/>
-      <w:bCs/>
-      <w:color w:val="2D223A"/>
-      <w:sz w:val="24"/>
-      <w:szCs w:val="27"/>
-      <w:lang w:val="bs-Latn-BA" w:eastAsia="bs-Latn-BA"/>
-    </w:rPr>
-  </w:style>
-  <w:style w:type="paragraph" w:styleId="Heading4">
-    <w:name w:val="heading 4"/>
-    <w:basedOn w:val="Normal"/>
-    <w:next w:val="Normal"/>
-    <w:link w:val="Heading4Char"/>
-    <w:uiPriority w:val="9"/>
-    <w:unhideWhenUsed/>
-    <w:qFormat/>
-    <w:rsid w:val="002F78E9"/>
-    <w:pPr>
-      <w:keepNext/>
-      <w:keepLines/>
-      <w:spacing w:before="200" w:after="0"/>
-      <w:outlineLvl w:val="3"/>
-    </w:pPr>
-    <w:rPr>
-      <w:rFonts w:asciiTheme="majorHAnsi" w:eastAsiaTheme="majorEastAsia" w:hAnsiTheme="majorHAnsi" w:cstheme="majorBidi"/>
-      <w:b/>
-      <w:bCs/>
-      <w:i/>
-      <w:iCs/>
-      <w:color w:val="B2A1C7" w:themeColor="accent4" w:themeTint="99"/>
-      <w:sz w:val="24"/>
-    </w:rPr>
-  </w:style>
-  <w:style w:type="character" w:default="1" w:styleId="DefaultParagraphFont">
-    <w:name w:val="Default Paragraph Font"/>
-    <w:uiPriority w:val="1"/>
-    <w:semiHidden/>
-    <w:unhideWhenUsed/>
-  </w:style>
-  <w:style w:type="table" w:default="1" w:styleId="TableNormal">
-    <w:name w:val="Normal Table"/>
-    <w:uiPriority w:val="99"/>
-    <w:semiHidden/>
-    <w:unhideWhenUsed/>
-    <w:tblPr>
-      <w:tblInd w:w="0" w:type="dxa"/>
-      <w:tblCellMar>
-        <w:top w:w="0" w:type="dxa"/>
-        <w:left w:w="108" w:type="dxa"/>
-        <w:bottom w:w="0" w:type="dxa"/>
-        <w:right w:w="108" w:type="dxa"/>
-      </w:tblCellMar>
-    </w:tblPr>
-  </w:style>
-  <w:style w:type="numbering" w:default="1" w:styleId="NoList">
-    <w:name w:val="No List"/>
-    <w:uiPriority w:val="99"/>
-    <w:semiHidden/>
-    <w:unhideWhenUsed/>
-  </w:style>
-  <w:style w:type="paragraph" w:styleId="ListParagraph">
-    <w:name w:val="List Paragraph"/>
-    <w:basedOn w:val="Normal"/>
-    <w:uiPriority w:val="34"/>
-    <w:qFormat/>
-    <w:rsid w:val="00734C78"/>
-    <w:pPr>
-      <w:ind w:left="720"/>
-      <w:contextualSpacing/>
-    </w:pPr>
-  </w:style>
-  <w:style w:type="paragraph" w:customStyle="1" w:styleId="Standard">
-    <w:name w:val="Standard"/>
-    <w:rsid w:val="006A1024"/>
-    <w:pPr>
-      <w:widowControl w:val="0"/>
-      <w:suppressAutoHyphens/>
-      <w:autoSpaceDN w:val="0"/>
-      <w:spacing w:after="0" w:line="240" w:lineRule="auto"/>
-    </w:pPr>
-    <w:rPr>
-      <w:rFonts w:ascii="Liberation Serif" w:eastAsia="SimSun" w:hAnsi="Liberation Serif" w:cs="Arial"/>
-      <w:kern w:val="3"/>
-      <w:sz w:val="24"/>
-      <w:szCs w:val="24"/>
-      <w:lang w:eastAsia="bs-Latn-BA"/>
-    </w:rPr>
-  </w:style>
-  <w:style w:type="character" w:customStyle="1" w:styleId="Heading1Char">
-    <w:name w:val="Heading 1 Char"/>
-    <w:basedOn w:val="DefaultParagraphFont"/>
-    <w:link w:val="Heading1"/>
-    <w:uiPriority w:val="9"/>
-    <w:rsid w:val="005F0496"/>
-    <w:rPr>
-      <w:rFonts w:asciiTheme="majorHAnsi" w:eastAsia="Times New Roman" w:hAnsiTheme="majorHAnsi" w:cs="Times New Roman"/>
-      <w:b/>
-      <w:bCs/>
-      <w:color w:val="403152" w:themeColor="accent4" w:themeShade="80"/>
-      <w:kern w:val="36"/>
-      <w:sz w:val="36"/>
-      <w:szCs w:val="48"/>
-      <w:lang w:eastAsia="bs-Latn-BA"/>
-    </w:rPr>
-  </w:style>
-  <w:style w:type="character" w:customStyle="1" w:styleId="Heading2Char">
-    <w:name w:val="Heading 2 Char"/>
-    <w:basedOn w:val="DefaultParagraphFont"/>
-    <w:link w:val="Heading2"/>
-    <w:uiPriority w:val="9"/>
-    <w:rsid w:val="009F0469"/>
-    <w:rPr>
-      <w:rFonts w:asciiTheme="majorHAnsi" w:eastAsia="Times New Roman" w:hAnsiTheme="majorHAnsi" w:cs="Times New Roman"/>
-      <w:b/>
-      <w:bCs/>
-      <w:color w:val="54406C"/>
-      <w:sz w:val="32"/>
-      <w:szCs w:val="36"/>
-      <w:lang w:eastAsia="bs-Latn-BA"/>
-    </w:rPr>
-  </w:style>
-  <w:style w:type="character" w:customStyle="1" w:styleId="Heading3Char">
-    <w:name w:val="Heading 3 Char"/>
-    <w:basedOn w:val="DefaultParagraphFont"/>
-    <w:link w:val="Heading3"/>
-    <w:uiPriority w:val="9"/>
-    <w:rsid w:val="009F0469"/>
-    <w:rPr>
-      <w:rFonts w:asciiTheme="majorHAnsi" w:eastAsia="Times New Roman" w:hAnsiTheme="majorHAnsi" w:cs="Times New Roman"/>
-      <w:b/>
-      <w:bCs/>
-      <w:color w:val="2D223A"/>
-      <w:sz w:val="24"/>
-      <w:szCs w:val="27"/>
-      <w:lang w:eastAsia="bs-Latn-BA"/>
-    </w:rPr>
-  </w:style>
-  <w:style w:type="paragraph" w:styleId="NormalWeb">
-    <w:name w:val="Normal (Web)"/>
-    <w:basedOn w:val="Normal"/>
-    <w:uiPriority w:val="99"/>
-    <w:unhideWhenUsed/>
-    <w:rsid w:val="005F0496"/>
-    <w:pPr>
-      <w:spacing w:before="100" w:beforeAutospacing="1" w:after="100" w:afterAutospacing="1" w:line="240" w:lineRule="auto"/>
-    </w:pPr>
-    <w:rPr>
-      <w:rFonts w:ascii="Times New Roman" w:eastAsia="Times New Roman" w:hAnsi="Times New Roman" w:cs="Times New Roman"/>
-      <w:sz w:val="24"/>
-      <w:szCs w:val="24"/>
-      <w:lang w:val="bs-Latn-BA" w:eastAsia="bs-Latn-BA"/>
-    </w:rPr>
-  </w:style>
-  <w:style w:type="paragraph" w:styleId="BalloonText">
-    <w:name w:val="Balloon Text"/>
-    <w:basedOn w:val="Normal"/>
-    <w:link w:val="BalloonTextChar"/>
-    <w:uiPriority w:val="99"/>
-    <w:semiHidden/>
-    <w:unhideWhenUsed/>
-    <w:rsid w:val="005F0496"/>
-    <w:pPr>
-      <w:spacing w:after="0" w:line="240" w:lineRule="auto"/>
-    </w:pPr>
-    <w:rPr>
-      <w:rFonts w:ascii="Tahoma" w:hAnsi="Tahoma" w:cs="Tahoma"/>
-      <w:sz w:val="16"/>
-      <w:szCs w:val="16"/>
-    </w:rPr>
-  </w:style>
-  <w:style w:type="character" w:customStyle="1" w:styleId="BalloonTextChar">
-    <w:name w:val="Balloon Text Char"/>
-    <w:basedOn w:val="DefaultParagraphFont"/>
-    <w:link w:val="BalloonText"/>
-    <w:uiPriority w:val="99"/>
-    <w:semiHidden/>
-    <w:rsid w:val="005F0496"/>
-    <w:rPr>
-      <w:rFonts w:ascii="Tahoma" w:hAnsi="Tahoma" w:cs="Tahoma"/>
-      <w:sz w:val="16"/>
-      <w:szCs w:val="16"/>
-      <w:lang w:val="en-US"/>
-    </w:rPr>
-  </w:style>
-  <w:style w:type="paragraph" w:styleId="Header">
-    <w:name w:val="header"/>
-    <w:basedOn w:val="Normal"/>
-    <w:link w:val="HeaderChar"/>
-    <w:uiPriority w:val="99"/>
-    <w:unhideWhenUsed/>
-    <w:rsid w:val="00217964"/>
-    <w:pPr>
-      <w:tabs>
-        <w:tab w:val="center" w:pos="4536"/>
-        <w:tab w:val="right" w:pos="9072"/>
-      </w:tabs>
-      <w:spacing w:after="0" w:line="240" w:lineRule="auto"/>
-    </w:pPr>
-  </w:style>
-  <w:style w:type="character" w:customStyle="1" w:styleId="HeaderChar">
-    <w:name w:val="Header Char"/>
-    <w:basedOn w:val="DefaultParagraphFont"/>
-    <w:link w:val="Header"/>
-    <w:uiPriority w:val="99"/>
-    <w:rsid w:val="00217964"/>
-    <w:rPr>
-      <w:lang w:val="en-US"/>
-    </w:rPr>
-  </w:style>
-  <w:style w:type="paragraph" w:styleId="Footer">
-    <w:name w:val="footer"/>
-    <w:basedOn w:val="Normal"/>
-    <w:link w:val="FooterChar"/>
-    <w:uiPriority w:val="99"/>
-    <w:unhideWhenUsed/>
-    <w:rsid w:val="00217964"/>
-    <w:pPr>
-      <w:tabs>
-        <w:tab w:val="center" w:pos="4536"/>
-        <w:tab w:val="right" w:pos="9072"/>
-      </w:tabs>
-      <w:spacing w:after="0" w:line="240" w:lineRule="auto"/>
-    </w:pPr>
-  </w:style>
-  <w:style w:type="character" w:customStyle="1" w:styleId="FooterChar">
-    <w:name w:val="Footer Char"/>
-    <w:basedOn w:val="DefaultParagraphFont"/>
-    <w:link w:val="Footer"/>
-    <w:uiPriority w:val="99"/>
-    <w:rsid w:val="00217964"/>
-    <w:rPr>
-      <w:lang w:val="en-US"/>
-    </w:rPr>
-  </w:style>
-  <w:style w:type="character" w:customStyle="1" w:styleId="Heading4Char">
-    <w:name w:val="Heading 4 Char"/>
-    <w:basedOn w:val="DefaultParagraphFont"/>
-    <w:link w:val="Heading4"/>
-    <w:uiPriority w:val="9"/>
-    <w:rsid w:val="002F78E9"/>
-    <w:rPr>
-      <w:rFonts w:asciiTheme="majorHAnsi" w:eastAsiaTheme="majorEastAsia" w:hAnsiTheme="majorHAnsi" w:cstheme="majorBidi"/>
-      <w:b/>
-      <w:bCs/>
-      <w:i/>
-      <w:iCs/>
-      <w:color w:val="B2A1C7" w:themeColor="accent4" w:themeTint="99"/>
-      <w:sz w:val="24"/>
-      <w:lang w:val="en-US"/>
-    </w:rPr>
-  </w:style>
-  <w:style w:type="table" w:styleId="TableGrid">
-    <w:name w:val="Table Grid"/>
-    <w:basedOn w:val="TableNormal"/>
-    <w:uiPriority w:val="59"/>
-    <w:rsid w:val="00043D4B"/>
-    <w:pPr>
-      <w:spacing w:after="0" w:line="240" w:lineRule="auto"/>
-    </w:pPr>
-    <w:tblPr>
-      <w:tblInd w:w="0" w:type="dxa"/>
-      <w:tblBorders>
-        <w:top w:val="single" w:sz="4" w:space="0" w:color="auto"/>
-        <w:left w:val="single" w:sz="4" w:space="0" w:color="auto"/>
-        <w:bottom w:val="single" w:sz="4" w:space="0" w:color="auto"/>
-        <w:right w:val="single" w:sz="4" w:space="0" w:color="auto"/>
-        <w:insideH w:val="single" w:sz="4" w:space="0" w:color="auto"/>
-        <w:insideV w:val="single" w:sz="4" w:space="0" w:color="auto"/>
-      </w:tblBorders>
-      <w:tblCellMar>
-        <w:top w:w="0" w:type="dxa"/>
-        <w:left w:w="108" w:type="dxa"/>
-        <w:bottom w:w="0" w:type="dxa"/>
-        <w:right w:w="108" w:type="dxa"/>
-      </w:tblCellMar>
-    </w:tblPr>
-  </w:style>
-  <w:style w:type="table" w:styleId="MediumShading1-Accent4">
-    <w:name w:val="Medium Shading 1 Accent 4"/>
-    <w:basedOn w:val="TableNormal"/>
-    <w:uiPriority w:val="63"/>
-    <w:rsid w:val="00043D4B"/>
-    <w:pPr>
-      <w:spacing w:after="0" w:line="240" w:lineRule="auto"/>
-    </w:pPr>
-    <w:tblPr>
-      <w:tblStyleRowBandSize w:val="1"/>
-      <w:tblStyleColBandSize w:val="1"/>
-      <w:tblInd w:w="0" w:type="dxa"/>
-      <w:tblBorders>
-        <w:top w:val="single" w:sz="8" w:space="0" w:color="9F8AB9" w:themeColor="accent4" w:themeTint="BF"/>
-        <w:left w:val="single" w:sz="8" w:space="0" w:color="9F8AB9" w:themeColor="accent4" w:themeTint="BF"/>
-        <w:bottom w:val="single" w:sz="8" w:space="0" w:color="9F8AB9" w:themeColor="accent4" w:themeTint="BF"/>
-        <w:right w:val="single" w:sz="8" w:space="0" w:color="9F8AB9" w:themeColor="accent4" w:themeTint="BF"/>
-        <w:insideH w:val="single" w:sz="8" w:space="0" w:color="9F8AB9" w:themeColor="accent4" w:themeTint="BF"/>
-      </w:tblBorders>
-      <w:tblCellMar>
-        <w:top w:w="0" w:type="dxa"/>
-        <w:left w:w="108" w:type="dxa"/>
-        <w:bottom w:w="0" w:type="dxa"/>
-        <w:right w:w="108" w:type="dxa"/>
-      </w:tblCellMar>
-    </w:tblPr>
-    <w:tblStylePr w:type="firstRow">
-      <w:pPr>
-        <w:spacing w:before="0" w:after="0" w:line="240" w:lineRule="auto"/>
-      </w:pPr>
-      <w:rPr>
-        <w:b/>
-        <w:bCs/>
-        <w:color w:val="FFFFFF" w:themeColor="background1"/>
-      </w:rPr>
-      <w:tblPr/>
-      <w:tcPr>
-        <w:tcBorders>
-          <w:top w:val="single" w:sz="8" w:space="0" w:color="9F8AB9" w:themeColor="accent4" w:themeTint="BF"/>
-          <w:left w:val="single" w:sz="8" w:space="0" w:color="9F8AB9" w:themeColor="accent4" w:themeTint="BF"/>
-          <w:bottom w:val="single" w:sz="8" w:space="0" w:color="9F8AB9" w:themeColor="accent4" w:themeTint="BF"/>
-          <w:right w:val="single" w:sz="8" w:space="0" w:color="9F8AB9" w:themeColor="accent4" w:themeTint="BF"/>
-          <w:insideH w:val="nil"/>
-          <w:insideV w:val="nil"/>
-        </w:tcBorders>
-        <w:shd w:val="clear" w:color="auto" w:fill="8064A2" w:themeFill="accent4"/>
-      </w:tcPr>
-    </w:tblStylePr>
-    <w:tblStylePr w:type="lastRow">
-      <w:pPr>
-        <w:spacing w:before="0" w:after="0" w:line="240" w:lineRule="auto"/>
-      </w:pPr>
-      <w:rPr>
-        <w:b/>
-        <w:bCs/>
-      </w:rPr>
-      <w:tblPr/>
-      <w:tcPr>
-        <w:tcBorders>
-          <w:top w:val="double" w:sz="6" w:space="0" w:color="9F8AB9" w:themeColor="accent4" w:themeTint="BF"/>
-          <w:left w:val="single" w:sz="8" w:space="0" w:color="9F8AB9" w:themeColor="accent4" w:themeTint="BF"/>
-          <w:bottom w:val="single" w:sz="8" w:space="0" w:color="9F8AB9" w:themeColor="accent4" w:themeTint="BF"/>
-          <w:right w:val="single" w:sz="8" w:space="0" w:color="9F8AB9" w:themeColor="accent4" w:themeTint="BF"/>
-          <w:insideH w:val="nil"/>
-          <w:insideV w:val="nil"/>
-        </w:tcBorders>
-      </w:tcPr>
-    </w:tblStylePr>
-    <w:tblStylePr w:type="firstCol">
-      <w:rPr>
-        <w:b/>
-        <w:bCs/>
-      </w:rPr>
-    </w:tblStylePr>
-    <w:tblStylePr w:type="lastCol">
-      <w:rPr>
-        <w:b/>
-        <w:bCs/>
-      </w:rPr>
-    </w:tblStylePr>
-    <w:tblStylePr w:type="band1Vert">
-      <w:tblPr/>
-      <w:tcPr>
-        <w:shd w:val="clear" w:color="auto" w:fill="DFD8E8" w:themeFill="accent4" w:themeFillTint="3F"/>
-      </w:tcPr>
-    </w:tblStylePr>
-    <w:tblStylePr w:type="band1Horz">
-      <w:tblPr/>
-      <w:tcPr>
-        <w:tcBorders>
-          <w:insideH w:val="nil"/>
-          <w:insideV w:val="nil"/>
-        </w:tcBorders>
-        <w:shd w:val="clear" w:color="auto" w:fill="DFD8E8" w:themeFill="accent4" w:themeFillTint="3F"/>
-      </w:tcPr>
-    </w:tblStylePr>
-    <w:tblStylePr w:type="band2Horz">
-      <w:tblPr/>
-      <w:tcPr>
-        <w:tcBorders>
-          <w:insideH w:val="nil"/>
-          <w:insideV w:val="nil"/>
-        </w:tcBorders>
-      </w:tcPr>
-    </w:tblStylePr>
-  </w:style>
-  <w:style w:type="paragraph" w:styleId="TOCHeading">
-    <w:name w:val="TOC Heading"/>
-    <w:basedOn w:val="Heading1"/>
-    <w:next w:val="Normal"/>
-    <w:uiPriority w:val="39"/>
-    <w:semiHidden/>
-    <w:unhideWhenUsed/>
-    <w:qFormat/>
-    <w:rsid w:val="00910D03"/>
-    <w:pPr>
-      <w:keepNext/>
-      <w:keepLines/>
-      <w:numPr>
-        <w:numId w:val="0"/>
-      </w:numPr>
-      <w:spacing w:before="480" w:beforeAutospacing="0" w:after="0" w:afterAutospacing="0" w:line="276" w:lineRule="auto"/>
-      <w:outlineLvl w:val="9"/>
-    </w:pPr>
-    <w:rPr>
-      <w:rFonts w:eastAsiaTheme="majorEastAsia" w:cstheme="majorBidi"/>
-      <w:color w:val="365F91" w:themeColor="accent1" w:themeShade="BF"/>
-      <w:kern w:val="0"/>
-      <w:sz w:val="28"/>
-      <w:szCs w:val="28"/>
-      <w:lang w:val="en-US" w:eastAsia="ja-JP"/>
-    </w:rPr>
-  </w:style>
-  <w:style w:type="paragraph" w:styleId="TOC1">
-    <w:name w:val="toc 1"/>
-    <w:basedOn w:val="Normal"/>
-    <w:next w:val="Normal"/>
-    <w:autoRedefine/>
-    <w:uiPriority w:val="39"/>
-    <w:unhideWhenUsed/>
-    <w:rsid w:val="00910D03"/>
-    <w:pPr>
-      <w:spacing w:after="100"/>
-    </w:pPr>
-  </w:style>
-  <w:style w:type="paragraph" w:styleId="TOC2">
-    <w:name w:val="toc 2"/>
-    <w:basedOn w:val="Normal"/>
-    <w:next w:val="Normal"/>
-    <w:autoRedefine/>
-    <w:uiPriority w:val="39"/>
-    <w:unhideWhenUsed/>
-    <w:rsid w:val="00910D03"/>
-    <w:pPr>
-      <w:spacing w:after="100"/>
-      <w:ind w:left="220"/>
-    </w:pPr>
-  </w:style>
-  <w:style w:type="paragraph" w:styleId="TOC3">
-    <w:name w:val="toc 3"/>
-    <w:basedOn w:val="Normal"/>
-    <w:next w:val="Normal"/>
-    <w:autoRedefine/>
-    <w:uiPriority w:val="39"/>
-    <w:unhideWhenUsed/>
-    <w:rsid w:val="00E067EE"/>
-    <w:pPr>
-      <w:tabs>
-        <w:tab w:val="left" w:pos="1320"/>
-        <w:tab w:val="right" w:leader="dot" w:pos="9062"/>
-      </w:tabs>
-      <w:spacing w:after="100"/>
-      <w:ind w:left="440"/>
-      <w:jc w:val="center"/>
-    </w:pPr>
-  </w:style>
-  <w:style w:type="character" w:styleId="Hyperlink">
-    <w:name w:val="Hyperlink"/>
-    <w:basedOn w:val="DefaultParagraphFont"/>
-    <w:uiPriority w:val="99"/>
-    <w:unhideWhenUsed/>
-    <w:rsid w:val="00910D03"/>
-    <w:rPr>
-      <w:color w:val="0000FF" w:themeColor="hyperlink"/>
-      <w:u w:val="single"/>
-    </w:rPr>
-  </w:style>
-  <w:style w:type="character" w:styleId="Strong">
-    <w:name w:val="Strong"/>
-    <w:basedOn w:val="DefaultParagraphFont"/>
-    <w:uiPriority w:val="22"/>
-    <w:qFormat/>
-    <w:rsid w:val="008762B8"/>
-    <w:rPr>
-      <w:b/>
-      <w:bCs/>
-    </w:rPr>
-  </w:style>
-  <w:style w:type="character" w:customStyle="1" w:styleId="apple-converted-space">
-    <w:name w:val="apple-converted-space"/>
-    <w:basedOn w:val="DefaultParagraphFont"/>
-    <w:rsid w:val="008762B8"/>
-  </w:style>
-  <w:style w:type="character" w:styleId="Emphasis">
-    <w:name w:val="Emphasis"/>
-    <w:basedOn w:val="DefaultParagraphFont"/>
-    <w:uiPriority w:val="20"/>
-    <w:qFormat/>
-    <w:rsid w:val="008762B8"/>
-    <w:rPr>
-      <w:i/>
-      <w:iCs/>
-    </w:rPr>
-  </w:style>
-</w:styles>
-</file>
-
-<file path=word/stylesWithEffects.xml><?xml version="1.0" encoding="utf-8"?>
-<w:styles xmlns:wpc="http://schemas.microsoft.com/office/word/2010/wordprocessingCanvas" xmlns:mc="http://schemas.openxmlformats.org/markup-compatibility/2006" xmlns:o="urn:schemas-microsoft-com:office:office" xmlns:r="http://schemas.openxmlformats.org/officeDocument/2006/relationships" xmlns:m="http://schemas.openxmlformats.org/officeDocument/2006/math" xmlns:v="urn:schemas-microsoft-com:vml" xmlns:wp14="http://schemas.microsoft.com/office/word/2010/wordprocessingDrawing" xmlns:wp="http://schemas.openxmlformats.org/drawingml/2006/wordprocessingDrawing" xmlns:w10="urn:schemas-microsoft-com:office:word" xmlns:w="http://schemas.openxmlformats.org/wordprocessingml/2006/main" xmlns:w14="http://schemas.microsoft.com/office/word/2010/wordml" xmlns:wpg="http://schemas.microsoft.com/office/word/2010/wordprocessingGroup" xmlns:wpi="http://schemas.microsoft.com/office/word/2010/wordprocessingInk" xmlns:wne="http://schemas.microsoft.com/office/word/2006/wordml" xmlns:wps="http://schemas.microsoft.com/office/word/2010/wordprocessingShape" mc:Ignorable="w14 wp14">
-  <w:docDefaults>
-    <w:rPrDefault>
-      <w:rPr>
-        <w:rFonts w:asciiTheme="minorHAnsi" w:eastAsiaTheme="minorHAnsi" w:hAnsiTheme="minorHAnsi" w:cstheme="minorBidi"/>
-        <w:sz w:val="22"/>
-        <w:szCs w:val="22"/>
-        <w:lang w:val="bs-Latn-BA" w:eastAsia="en-US" w:bidi="ar-SA"/>
-      </w:rPr>
-    </w:rPrDefault>
-    <w:pPrDefault>
-      <w:pPr>
-        <w:spacing w:after="200" w:line="276" w:lineRule="auto"/>
-      </w:pPr>
-    </w:pPrDefault>
-  </w:docDefaults>
-  <w:latentStyles w:defLockedState="0" w:defUIPriority="99" w:defSemiHidden="1" w:defUnhideWhenUsed="1" w:defQFormat="0" w:count="267">
-    <w:lsdException w:name="Normal" w:semiHidden="0" w:uiPriority="0" w:unhideWhenUsed="0" w:qFormat="1"/>
-    <w:lsdException w:name="heading 1" w:semiHidden="0" w:uiPriority="9" w:unhideWhenUsed="0" w:qFormat="1"/>
-    <w:lsdException w:name="heading 2" w:uiPriority="9" w:qFormat="1"/>
-    <w:lsdException w:name="heading 3" w:uiPriority="9" w:qFormat="1"/>
-    <w:lsdException w:name="heading 4" w:uiPriority="9" w:qFormat="1"/>
-    <w:lsdException w:name="heading 5" w:uiPriority="9" w:qFormat="1"/>
-    <w:lsdException w:name="heading 6" w:uiPriority="9" w:qFormat="1"/>
-    <w:lsdException w:name="heading 7" w:uiPriority="9" w:qFormat="1"/>
-    <w:lsdException w:name="heading 8" w:uiPriority="9" w:qFormat="1"/>
-    <w:lsdException w:name="heading 9" w:uiPriority="9" w:qFormat="1"/>
-    <w:lsdException w:name="toc 1" w:uiPriority="39"/>
-    <w:lsdException w:name="toc 2" w:uiPriority="39"/>
-    <w:lsdException w:name="toc 3" w:uiPriority="39"/>
-    <w:lsdException w:name="toc 4" w:uiPriority="39"/>
-    <w:lsdException w:name="toc 5" w:uiPriority="39"/>
-    <w:lsdException w:name="toc 6" w:uiPriority="39"/>
-    <w:lsdException w:name="toc 7" w:uiPriority="39"/>
-    <w:lsdException w:name="toc 8" w:uiPriority="39"/>
-    <w:lsdException w:name="toc 9" w:uiPriority="39"/>
-    <w:lsdException w:name="caption" w:uiPriority="35" w:qFormat="1"/>
-    <w:lsdException w:name="Title" w:semiHidden="0" w:uiPriority="10" w:unhideWhenUsed="0" w:qFormat="1"/>
-    <w:lsdException w:name="Default Paragraph Font" w:uiPriority="1"/>
-    <w:lsdException w:name="Subtitle" w:semiHidden="0" w:uiPriority="11" w:unhideWhenUsed="0" w:qFormat="1"/>
-    <w:lsdException w:name="Strong" w:semiHidden="0" w:uiPriority="22" w:unhideWhenUsed="0" w:qFormat="1"/>
-    <w:lsdException w:name="Emphasis" w:semiHidden="0" w:uiPriority="20" w:unhideWhenUsed="0" w:qFormat="1"/>
-    <w:lsdException w:name="Table Grid" w:semiHidden="0" w:uiPriority="59" w:unhideWhenUsed="0"/>
-    <w:lsdException w:name="Placeholder Text" w:unhideWhenUsed="0"/>
-    <w:lsdException w:name="No Spacing" w:semiHidden="0" w:uiPriority="1" w:unhideWhenUsed="0" w:qFormat="1"/>
-    <w:lsdException w:name="Light Shading" w:semiHidden="0" w:uiPriority="60" w:unhideWhenUsed="0"/>
-    <w:lsdException w:name="Light List" w:semiHidden="0" w:uiPriority="61" w:unhideWhenUsed="0"/>
-    <w:lsdException w:name="Light Grid" w:semiHidden="0" w:uiPriority="62" w:unhideWhenUsed="0"/>
-    <w:lsdException w:name="Medium Shading 1" w:semiHidden="0" w:uiPriority="63" w:unhideWhenUsed="0"/>
-    <w:lsdException w:name="Medium Shading 2" w:semiHidden="0" w:uiPriority="64" w:unhideWhenUsed="0"/>
-    <w:lsdException w:name="Medium List 1" w:semiHidden="0" w:uiPriority="65" w:unhideWhenUsed="0"/>
-    <w:lsdException w:name="Medium List 2" w:semiHidden="0" w:uiPriority="66" w:unhideWhenUsed="0"/>
-    <w:lsdException w:name="Medium Grid 1" w:semiHidden="0" w:uiPriority="67" w:unhideWhenUsed="0"/>
-    <w:lsdException w:name="Medium Grid 2" w:semiHidden="0" w:uiPriority="68" w:unhideWhenUsed="0"/>
-    <w:lsdException w:name="Medium Grid 3" w:semiHidden="0" w:uiPriority="69" w:unhideWhenUsed="0"/>
-    <w:lsdException w:name="Dark List" w:semiHidden="0" w:uiPriority="70" w:unhideWhenUsed="0"/>
-    <w:lsdException w:name="Colorful Shading" w:semiHidden="0" w:uiPriority="71" w:unhideWhenUsed="0"/>
-    <w:lsdException w:name="Colorful List" w:semiHidden="0" w:uiPriority="72" w:unhideWhenUsed="0"/>
-    <w:lsdException w:name="Colorful Grid" w:semiHidden="0" w:uiPriority="73" w:unhideWhenUsed="0"/>
-    <w:lsdException w:name="Light Shading Accent 1" w:semiHidden="0" w:uiPriority="60" w:unhideWhenUsed="0"/>
-    <w:lsdException w:name="Light List Accent 1" w:semiHidden="0" w:uiPriority="61" w:unhideWhenUsed="0"/>
-    <w:lsdException w:name="Light Grid Accent 1" w:semiHidden="0" w:uiPriority="62" w:unhideWhenUsed="0"/>
-    <w:lsdException w:name="Medium Shading 1 Accent 1" w:semiHidden="0" w:uiPriority="63" w:unhideWhenUsed="0"/>
-    <w:lsdException w:name="Medium Shading 2 Accent 1" w:semiHidden="0" w:uiPriority="64" w:unhideWhenUsed="0"/>
-    <w:lsdException w:name="Medium List 1 Accent 1" w:semiHidden="0" w:uiPriority="65" w:unhideWhenUsed="0"/>
-    <w:lsdException w:name="Revision" w:unhideWhenUsed="0"/>
-    <w:lsdException w:name="List Paragraph" w:semiHidden="0" w:uiPriority="34" w:unhideWhenUsed="0" w:qFormat="1"/>
-    <w:lsdException w:name="Quote" w:semiHidden="0" w:uiPriority="29" w:unhideWhenUsed="0" w:qFormat="1"/>
-    <w:lsdException w:name="Intense Quote" w:semiHidden="0" w:uiPriority="30" w:unhideWhenUsed="0" w:qFormat="1"/>
-    <w:lsdException w:name="Medium List 2 Accent 1" w:semiHidden="0" w:uiPriority="66" w:unhideWhenUsed="0"/>
-    <w:lsdException w:name="Medium Grid 1 Accent 1" w:semiHidden="0" w:uiPriority="67" w:unhideWhenUsed="0"/>
-    <w:lsdException w:name="Medium Grid 2 Accent 1" w:semiHidden="0" w:uiPriority="68" w:unhideWhenUsed="0"/>
-    <w:lsdException w:name="Medium Grid 3 Accent 1" w:semiHidden="0" w:uiPriority="69" w:unhideWhenUsed="0"/>
-    <w:lsdException w:name="Dark List Accent 1" w:semiHidden="0" w:uiPriority="70" w:unhideWhenUsed="0"/>
-    <w:lsdException w:name="Colorful Shading Accent 1" w:semiHidden="0" w:uiPriority="71" w:unhideWhenUsed="0"/>
-    <w:lsdException w:name="Colorful List Accent 1" w:semiHidden="0" w:uiPriority="72" w:unhideWhenUsed="0"/>
-    <w:lsdException w:name="Colorful Grid Accent 1" w:semiHidden="0" w:uiPriority="73" w:unhideWhenUsed="0"/>
-    <w:lsdException w:name="Light Shading Accent 2" w:semiHidden="0" w:uiPriority="60" w:unhideWhenUsed="0"/>
-    <w:lsdException w:name="Light List Accent 2" w:semiHidden="0" w:uiPriority="61" w:unhideWhenUsed="0"/>
-    <w:lsdException w:name="Light Grid Accent 2" w:semiHidden="0" w:uiPriority="62" w:unhideWhenUsed="0"/>
-    <w:lsdException w:name="Medium Shading 1 Accent 2" w:semiHidden="0" w:uiPriority="63" w:unhideWhenUsed="0"/>
-    <w:lsdException w:name="Medium Shading 2 Accent 2" w:semiHidden="0" w:uiPriority="64" w:unhideWhenUsed="0"/>
-    <w:lsdException w:name="Medium List 1 Accent 2" w:semiHidden="0" w:uiPriority="65" w:unhideWhenUsed="0"/>
-    <w:lsdException w:name="Medium List 2 Accent 2" w:semiHidden="0" w:uiPriority="66" w:unhideWhenUsed="0"/>
-    <w:lsdException w:name="Medium Grid 1 Accent 2" w:semiHidden="0" w:uiPriority="67" w:unhideWhenUsed="0"/>
-    <w:lsdException w:name="Medium Grid 2 Accent 2" w:semiHidden="0" w:uiPriority="68" w:unhideWhenUsed="0"/>
-    <w:lsdException w:name="Medium Grid 3 Accent 2" w:semiHidden="0" w:uiPriority="69" w:unhideWhenUsed="0"/>
-    <w:lsdException w:name="Dark List Accent 2" w:semiHidden="0" w:uiPriority="70" w:unhideWhenUsed="0"/>
-    <w:lsdException w:name="Colorful Shading Accent 2" w:semiHidden="0" w:uiPriority="71" w:unhideWhenUsed="0"/>
-    <w:lsdException w:name="Colorful List Accent 2" w:semiHidden="0" w:uiPriority="72" w:unhideWhenUsed="0"/>
-    <w:lsdException w:name="Colorful Grid Accent 2" w:semiHidden="0" w:uiPriority="73" w:unhideWhenUsed="0"/>
-    <w:lsdException w:name="Light Shading Accent 3" w:semiHidden="0" w:uiPriority="60" w:unhideWhenUsed="0"/>
-    <w:lsdException w:name="Light List Accent 3" w:semiHidden="0" w:uiPriority="61" w:unhideWhenUsed="0"/>
-    <w:lsdException w:name="Light Grid Accent 3" w:semiHidden="0" w:uiPriority="62" w:unhideWhenUsed="0"/>
-    <w:lsdException w:name="Medium Shading 1 Accent 3" w:semiHidden="0" w:uiPriority="63" w:unhideWhenUsed="0"/>
-    <w:lsdException w:name="Medium Shading 2 Accent 3" w:semiHidden="0" w:uiPriority="64" w:unhideWhenUsed="0"/>
-    <w:lsdException w:name="Medium List 1 Accent 3" w:semiHidden="0" w:uiPriority="65" w:unhideWhenUsed="0"/>
-    <w:lsdException w:name="Medium List 2 Accent 3" w:semiHidden="0" w:uiPriority="66" w:unhideWhenUsed="0"/>
-    <w:lsdException w:name="Medium Grid 1 Accent 3" w:semiHidden="0" w:uiPriority="67" w:unhideWhenUsed="0"/>
-    <w:lsdException w:name="Medium Grid 2 Accent 3" w:semiHidden="0" w:uiPriority="68" w:unhideWhenUsed="0"/>
-    <w:lsdException w:name="Medium Grid 3 Accent 3" w:semiHidden="0" w:uiPriority="69" w:unhideWhenUsed="0"/>
-    <w:lsdException w:name="Dark List Accent 3" w:semiHidden="0" w:uiPriority="70" w:unhideWhenUsed="0"/>
-    <w:lsdException w:name="Colorful Shading Accent 3" w:semiHidden="0" w:uiPriority="71" w:unhideWhenUsed="0"/>
-    <w:lsdException w:name="Colorful List Accent 3" w:semiHidden="0" w:uiPriority="72" w:unhideWhenUsed="0"/>
-    <w:lsdException w:name="Colorful Grid Accent 3" w:semiHidden="0" w:uiPriority="73" w:unhideWhenUsed="0"/>
-    <w:lsdException w:name="Light Shading Accent 4" w:semiHidden="0" w:uiPriority="60" w:unhideWhenUsed="0"/>
-    <w:lsdException w:name="Light List Accent 4" w:semiHidden="0" w:uiPriority="61" w:unhideWhenUsed="0"/>
-    <w:lsdException w:name="Light Grid Accent 4" w:semiHidden="0" w:uiPriority="62" w:unhideWhenUsed="0"/>
-    <w:lsdException w:name="Medium Shading 1 Accent 4" w:semiHidden="0" w:uiPriority="63" w:unhideWhenUsed="0"/>
-    <w:lsdException w:name="Medium Shading 2 Accent 4" w:semiHidden="0" w:uiPriority="64" w:unhideWhenUsed="0"/>
-    <w:lsdException w:name="Medium List 1 Accent 4" w:semiHidden="0" w:uiPriority="65" w:unhideWhenUsed="0"/>
-    <w:lsdException w:name="Medium List 2 Accent 4" w:semiHidden="0" w:uiPriority="66" w:unhideWhenUsed="0"/>
-    <w:lsdException w:name="Medium Grid 1 Accent 4" w:semiHidden="0" w:uiPriority="67" w:unhideWhenUsed="0"/>
-    <w:lsdException w:name="Medium Grid 2 Accent 4" w:semiHidden="0" w:uiPriority="68" w:unhideWhenUsed="0"/>
-    <w:lsdException w:name="Medium Grid 3 Accent 4" w:semiHidden="0" w:uiPriority="69" w:unhideWhenUsed="0"/>
-    <w:lsdException w:name="Dark List Accent 4" w:semiHidden="0" w:uiPriority="70" w:unhideWhenUsed="0"/>
-    <w:lsdException w:name="Colorful Shading Accent 4" w:semiHidden="0" w:uiPriority="71" w:unhideWhenUsed="0"/>
-    <w:lsdException w:name="Colorful List Accent 4" w:semiHidden="0" w:uiPriority="72" w:unhideWhenUsed="0"/>
-    <w:lsdException w:name="Colorful Grid Accent 4" w:semiHidden="0" w:uiPriority="73" w:unhideWhenUsed="0"/>
-    <w:lsdException w:name="Light Shading Accent 5" w:semiHidden="0" w:uiPriority="60" w:unhideWhenUsed="0"/>
-    <w:lsdException w:name="Light List Accent 5" w:semiHidden="0" w:uiPriority="61" w:unhideWhenUsed="0"/>
-    <w:lsdException w:name="Light Grid Accent 5" w:semiHidden="0" w:uiPriority="62" w:unhideWhenUsed="0"/>
-    <w:lsdException w:name="Medium Shading 1 Accent 5" w:semiHidden="0" w:uiPriority="63" w:unhideWhenUsed="0"/>
-    <w:lsdException w:name="Medium Shading 2 Accent 5" w:semiHidden="0" w:uiPriority="64" w:unhideWhenUsed="0"/>
-    <w:lsdException w:name="Medium List 1 Accent 5" w:semiHidden="0" w:uiPriority="65" w:unhideWhenUsed="0"/>
-    <w:lsdException w:name="Medium List 2 Accent 5" w:semiHidden="0" w:uiPriority="66" w:unhideWhenUsed="0"/>
-    <w:lsdException w:name="Medium Grid 1 Accent 5" w:semiHidden="0" w:uiPriority="67" w:unhideWhenUsed="0"/>
-    <w:lsdException w:name="Medium Grid 2 Accent 5" w:semiHidden="0" w:uiPriority="68" w:unhideWhenUsed="0"/>
-    <w:lsdException w:name="Medium Grid 3 Accent 5" w:semiHidden="0" w:uiPriority="69" w:unhideWhenUsed="0"/>
-    <w:lsdException w:name="Dark List Accent 5" w:semiHidden="0" w:uiPriority="70" w:unhideWhenUsed="0"/>
-    <w:lsdException w:name="Colorful Shading Accent 5" w:semiHidden="0" w:uiPriority="71" w:unhideWhenUsed="0"/>
-    <w:lsdException w:name="Colorful List Accent 5" w:semiHidden="0" w:uiPriority="72" w:unhideWhenUsed="0"/>
-    <w:lsdException w:name="Colorful Grid Accent 5" w:semiHidden="0" w:uiPriority="73" w:unhideWhenUsed="0"/>
-    <w:lsdException w:name="Light Shading Accent 6" w:semiHidden="0" w:uiPriority="60" w:unhideWhenUsed="0"/>
-    <w:lsdException w:name="Light List Accent 6" w:semiHidden="0" w:uiPriority="61" w:unhideWhenUsed="0"/>
-    <w:lsdException w:name="Light Grid Accent 6" w:semiHidden="0" w:uiPriority="62" w:unhideWhenUsed="0"/>
-    <w:lsdException w:name="Medium Shading 1 Accent 6" w:semiHidden="0" w:uiPriority="63" w:unhideWhenUsed="0"/>
-    <w:lsdException w:name="Medium Shading 2 Accent 6" w:semiHidden="0" w:uiPriority="64" w:unhideWhenUsed="0"/>
-    <w:lsdException w:name="Medium List 1 Accent 6" w:semiHidden="0" w:uiPriority="65" w:unhideWhenUsed="0"/>
-    <w:lsdException w:name="Medium List 2 Accent 6" w:semiHidden="0" w:uiPriority="66" w:unhideWhenUsed="0"/>
-    <w:lsdException w:name="Medium Grid 1 Accent 6" w:semiHidden="0" w:uiPriority="67" w:unhideWhenUsed="0"/>
-    <w:lsdException w:name="Medium Grid 2 Accent 6" w:semiHidden="0" w:uiPriority="68" w:unhideWhenUsed="0"/>
-    <w:lsdException w:name="Medium Grid 3 Accent 6" w:semiHidden="0" w:uiPriority="69" w:unhideWhenUsed="0"/>
-    <w:lsdException w:name="Dark List Accent 6" w:semiHidden="0" w:uiPriority="70" w:unhideWhenUsed="0"/>
-    <w:lsdException w:name="Colorful Shading Accent 6" w:semiHidden="0" w:uiPriority="71" w:unhideWhenUsed="0"/>
-    <w:lsdException w:name="Colorful List Accent 6" w:semiHidden="0" w:uiPriority="72" w:unhideWhenUsed="0"/>
-    <w:lsdException w:name="Colorful Grid Accent 6" w:semiHidden="0" w:uiPriority="73" w:unhideWhenUsed="0"/>
-    <w:lsdException w:name="Subtle Emphasis" w:semiHidden="0" w:uiPriority="19" w:unhideWhenUsed="0" w:qFormat="1"/>
-    <w:lsdException w:name="Intense Emphasis" w:semiHidden="0" w:uiPriority="21" w:unhideWhenUsed="0" w:qFormat="1"/>
-    <w:lsdException w:name="Subtle Reference" w:semiHidden="0" w:uiPriority="31" w:unhideWhenUsed="0" w:qFormat="1"/>
-    <w:lsdException w:name="Intense Reference" w:semiHidden="0" w:uiPriority="32" w:unhideWhenUsed="0" w:qFormat="1"/>
-    <w:lsdException w:name="Book Title" w:semiHidden="0" w:uiPriority="33" w:unhideWhenUsed="0" w:qFormat="1"/>
-    <w:lsdException w:name="Bibliography" w:uiPriority="37"/>
-    <w:lsdException w:name="TOC Heading" w:uiPriority="39" w:qFormat="1"/>
+  <w:latentStyles w:defLockedState="0" w:defUIPriority="99" w:defSemiHidden="0" w:defUnhideWhenUsed="0" w:defQFormat="0" w:count="371">
+    <w:lsdException w:name="Normal" w:uiPriority="0" w:qFormat="1"/>
+    <w:lsdException w:name="heading 1" w:uiPriority="9" w:qFormat="1"/>
+    <w:lsdException w:name="heading 2" w:semiHidden="1" w:uiPriority="9" w:unhideWhenUsed="1" w:qFormat="1"/>
+    <w:lsdException w:name="heading 3" w:semiHidden="1" w:uiPriority="9" w:unhideWhenUsed="1" w:qFormat="1"/>
+    <w:lsdException w:name="heading 4" w:semiHidden="1" w:uiPriority="9" w:unhideWhenUsed="1" w:qFormat="1"/>
+    <w:lsdException w:name="heading 5" w:semiHidden="1" w:uiPriority="9" w:unhideWhenUsed="1" w:qFormat="1"/>
+    <w:lsdException w:name="heading 6" w:semiHidden="1" w:uiPriority="9" w:unhideWhenUsed="1" w:qFormat="1"/>
+    <w:lsdException w:name="heading 7" w:semiHidden="1" w:uiPriority="9" w:unhideWhenUsed="1" w:qFormat="1"/>
+    <w:lsdException w:name="heading 8" w:semiHidden="1" w:uiPriority="9" w:unhideWhenUsed="1" w:qFormat="1"/>
+    <w:lsdException w:name="heading 9" w:semiHidden="1" w:uiPriority="9" w:unhideWhenUsed="1" w:qFormat="1"/>
+    <w:lsdException w:name="index 1" w:semiHidden="1" w:unhideWhenUsed="1"/>
+    <w:lsdException w:name="index 2" w:semiHidden="1" w:unhideWhenUsed="1"/>
+    <w:lsdException w:name="index 3" w:semiHidden="1" w:unhideWhenUsed="1"/>
+    <w:lsdException w:name="index 4" w:semiHidden="1" w:unhideWhenUsed="1"/>
+    <w:lsdException w:name="index 5" w:semiHidden="1" w:unhideWhenUsed="1"/>
+    <w:lsdException w:name="index 6" w:semiHidden="1" w:unhideWhenUsed="1"/>
+    <w:lsdException w:name="index 7" w:semiHidden="1" w:unhideWhenUsed="1"/>
+    <w:lsdException w:name="index 8" w:semiHidden="1" w:unhideWhenUsed="1"/>
+    <w:lsdException w:name="index 9" w:semiHidden="1" w:unhideWhenUsed="1"/>
+    <w:lsdException w:name="toc 1" w:semiHidden="1" w:uiPriority="39" w:unhideWhenUsed="1"/>
+    <w:lsdException w:name="toc 2" w:semiHidden="1" w:uiPriority="39" w:unhideWhenUsed="1"/>
+    <w:lsdException w:name="toc 3" w:semiHidden="1" w:uiPriority="39" w:unhideWhenUsed="1"/>
+    <w:lsdException w:name="toc 4" w:semiHidden="1" w:uiPriority="39" w:unhideWhenUsed="1"/>
+    <w:lsdException w:name="toc 5" w:semiHidden="1" w:uiPriority="39" w:unhideWhenUsed="1"/>
+    <w:lsdException w:name="toc 6" w:semiHidden="1" w:uiPriority="39" w:unhideWhenUsed="1"/>
+    <w:lsdException w:name="toc 7" w:semiHidden="1" w:uiPriority="39" w:unhideWhenUsed="1"/>
+    <w:lsdException w:name="toc 8" w:semiHidden="1" w:uiPriority="39" w:unhideWhenUsed="1"/>
+    <w:lsdException w:name="toc 9" w:semiHidden="1" w:uiPriority="39" w:unhideWhenUsed="1"/>
+    <w:lsdException w:name="Normal Indent" w:semiHidden="1" w:unhideWhenUsed="1"/>
+    <w:lsdException w:name="footnote text" w:semiHidden="1" w:unhideWhenUsed="1"/>
+    <w:lsdException w:name="annotation text" w:semiHidden="1" w:unhideWhenUsed="1"/>
+    <w:lsdException w:name="header" w:semiHidden="1" w:unhideWhenUsed="1"/>
+    <w:lsdException w:name="footer" w:semiHidden="1" w:unhideWhenUsed="1"/>
+    <w:lsdException w:name="index heading" w:semiHidden="1" w:unhideWhenUsed="1"/>
+    <w:lsdException w:name="caption" w:semiHidden="1" w:uiPriority="35" w:unhideWhenUsed="1" w:qFormat="1"/>
+    <w:lsdException w:name="table of figures" w:semiHidden="1" w:unhideWhenUsed="1"/>
+    <w:lsdException w:name="envelope address" w:semiHidden="1" w:unhideWhenUsed="1"/>
+    <w:lsdException w:name="envelope return" w:semiHidden="1" w:unhideWhenUsed="1"/>
+    <w:lsdException w:name="footnote reference" w:semiHidden="1" w:unhideWhenUsed="1"/>
+    <w:lsdException w:name="annotation reference" w:semiHidden="1" w:unhideWhenUsed="1"/>
+    <w:lsdException w:name="line number" w:semiHidden="1" w:unhideWhenUsed="1"/>
+    <w:lsdException w:name="page number" w:semiHidden="1" w:unhideWhenUsed="1"/>
+    <w:lsdException w:name="endnote reference" w:semiHidden="1" w:unhideWhenUsed="1"/>
+    <w:lsdException w:name="endnote text" w:semiHidden="1" w:unhideWhenUsed="1"/>
+    <w:lsdException w:name="table of authorities" w:semiHidden="1" w:unhideWhenUsed="1"/>
+    <w:lsdException w:name="macro" w:semiHidden="1" w:unhideWhenUsed="1"/>
+    <w:lsdException w:name="toa heading" w:semiHidden="1" w:unhideWhenUsed="1"/>
+    <w:lsdException w:name="List" w:semiHidden="1" w:unhideWhenUsed="1"/>
+    <w:lsdException w:name="List Bullet" w:semiHidden="1" w:unhideWhenUsed="1"/>
+    <w:lsdException w:name="List Number" w:semiHidden="1" w:unhideWhenUsed="1"/>
+    <w:lsdException w:name="List 2" w:semiHidden="1" w:unhideWhenUsed="1"/>
+    <w:lsdException w:name="List 3" w:semiHidden="1" w:unhideWhenUsed="1"/>
+    <w:lsdException w:name="List 4" w:semiHidden="1" w:unhideWhenUsed="1"/>
+    <w:lsdException w:name="List 5" w:semiHidden="1" w:unhideWhenUsed="1"/>
+    <w:lsdException w:name="List Bullet 2" w:semiHidden="1" w:unhideWhenUsed="1"/>
+    <w:lsdException w:name="List Bullet 3" w:semiHidden="1" w:unhideWhenUsed="1"/>
+    <w:lsdException w:name="List Bullet 4" w:semiHidden="1" w:unhideWhenUsed="1"/>
+    <w:lsdException w:name="List Bullet 5" w:semiHidden="1" w:unhideWhenUsed="1"/>
+    <w:lsdException w:name="List Number 2" w:semiHidden="1" w:unhideWhenUsed="1"/>
+    <w:lsdException w:name="List Number 3" w:semiHidden="1" w:unhideWhenUsed="1"/>
+    <w:lsdException w:name="List Number 4" w:semiHidden="1" w:unhideWhenUsed="1"/>
+    <w:lsdException w:name="List Number 5" w:semiHidden="1" w:unhideWhenUsed="1"/>
+    <w:lsdException w:name="Title" w:uiPriority="10" w:qFormat="1"/>
+    <w:lsdException w:name="Closing" w:semiHidden="1" w:unhideWhenUsed="1"/>
+    <w:lsdException w:name="Signature" w:semiHidden="1" w:unhideWhenUsed="1"/>
+    <w:lsdException w:name="Default Paragraph Font" w:semiHidden="1" w:uiPriority="1" w:unhideWhenUsed="1"/>
+    <w:lsdException w:name="Body Text" w:semiHidden="1" w:unhideWhenUsed="1"/>
+    <w:lsdException w:name="Body Text Indent" w:semiHidden="1" w:unhideWhenUsed="1"/>
+    <w:lsdException w:name="List Continue" w:semiHidden="1" w:unhideWhenUsed="1"/>
+    <w:lsdException w:name="List Continue 2" w:semiHidden="1" w:unhideWhenUsed="1"/>
+    <w:lsdException w:name="List Continue 3" w:semiHidden="1" w:unhideWhenUsed="1"/>
+    <w:lsdException w:name="List Continue 4" w:semiHidden="1" w:unhideWhenUsed="1"/>
+    <w:lsdException w:name="List Continue 5" w:semiHidden="1" w:unhideWhenUsed="1"/>
+    <w:lsdException w:name="Message Header" w:semiHidden="1" w:unhideWhenUsed="1"/>
+    <w:lsdException w:name="Subtitle" w:uiPriority="11" w:qFormat="1"/>
+    <w:lsdException w:name="Salutation" w:semiHidden="1" w:unhideWhenUsed="1"/>
+    <w:lsdException w:name="Date" w:semiHidden="1" w:unhideWhenUsed="1"/>
+    <w:lsdException w:name="Body Text First Indent" w:semiHidden="1" w:unhideWhenUsed="1"/>
+    <w:lsdException w:name="Body Text First Indent 2" w:semiHidden="1" w:unhideWhenUsed="1"/>
+    <w:lsdException w:name="Note Heading" w:semiHidden="1" w:unhideWhenUsed="1"/>
+    <w:lsdException w:name="Body Text 2" w:semiHidden="1" w:unhideWhenUsed="1"/>
+    <w:lsdException w:name="Body Text 3" w:semiHidden="1" w:unhideWhenUsed="1"/>
+    <w:lsdException w:name="Body Text Indent 2" w:semiHidden="1" w:unhideWhenUsed="1"/>
+    <w:lsdException w:name="Body Text Indent 3" w:semiHidden="1" w:unhideWhenUsed="1"/>
+    <w:lsdException w:name="Block Text" w:semiHidden="1" w:unhideWhenUsed="1"/>
+    <w:lsdException w:name="Hyperlink" w:semiHidden="1" w:unhideWhenUsed="1"/>
+    <w:lsdException w:name="FollowedHyperlink" w:semiHidden="1" w:unhideWhenUsed="1"/>
+    <w:lsdException w:name="Strong" w:uiPriority="22" w:qFormat="1"/>
+    <w:lsdException w:name="Emphasis" w:uiPriority="20" w:qFormat="1"/>
+    <w:lsdException w:name="Document Map" w:semiHidden="1" w:unhideWhenUsed="1"/>
+    <w:lsdException w:name="Plain Text" w:semiHidden="1" w:unhideWhenUsed="1"/>
+    <w:lsdException w:name="E-mail Signature" w:semiHidden="1" w:unhideWhenUsed="1"/>
+    <w:lsdException w:name="HTML Top of Form" w:semiHidden="1" w:unhideWhenUsed="1"/>
+    <w:lsdException w:name="HTML Bottom of Form" w:semiHidden="1" w:unhideWhenUsed="1"/>
+    <w:lsdException w:name="Normal (Web)" w:semiHidden="1" w:unhideWhenUsed="1"/>
+    <w:lsdException w:name="HTML Acronym" w:semiHidden="1" w:unhideWhenUsed="1"/>
+    <w:lsdException w:name="HTML Address" w:semiHidden="1" w:unhideWhenUsed="1"/>
+    <w:lsdException w:name="HTML Cite" w:semiHidden="1" w:unhideWhenUsed="1"/>
+    <w:lsdException w:name="HTML Code" w:semiHidden="1" w:unhideWhenUsed="1"/>
+    <w:lsdException w:name="HTML Definition" w:semiHidden="1" w:unhideWhenUsed="1"/>
+    <w:lsdException w:name="HTML Keyboard" w:semiHidden="1" w:unhideWhenUsed="1"/>
+    <w:lsdException w:name="HTML Preformatted" w:semiHidden="1" w:unhideWhenUsed="1"/>
+    <w:lsdException w:name="HTML Sample" w:semiHidden="1" w:unhideWhenUsed="1"/>
+    <w:lsdException w:name="HTML Typewriter" w:semiHidden="1" w:unhideWhenUsed="1"/>
+    <w:lsdException w:name="HTML Variable" w:semiHidden="1" w:unhideWhenUsed="1"/>
+    <w:lsdException w:name="Normal Table" w:semiHidden="1" w:unhideWhenUsed="1"/>
+    <w:lsdException w:name="annotation subject" w:semiHidden="1" w:unhideWhenUsed="1"/>
+    <w:lsdException w:name="No List" w:semiHidden="1" w:unhideWhenUsed="1"/>
+    <w:lsdException w:name="Outline List 1" w:semiHidden="1" w:unhideWhenUsed="1"/>
+    <w:lsdException w:name="Outline List 2" w:semiHidden="1" w:unhideWhenUsed="1"/>
+    <w:lsdException w:name="Outline List 3" w:semiHidden="1" w:unhideWhenUsed="1"/>
+    <w:lsdException w:name="Table Simple 1" w:semiHidden="1" w:unhideWhenUsed="1"/>
+    <w:lsdException w:name="Table Simple 2" w:semiHidden="1" w:unhideWhenUsed="1"/>
+    <w:lsdException w:name="Table Simple 3" w:semiHidden="1" w:unhideWhenUsed="1"/>
+    <w:lsdException w:name="Table Classic 1" w:semiHidden="1" w:unhideWhenUsed="1"/>
+    <w:lsdException w:name="Table Classic 2" w:semiHidden="1" w:unhideWhenUsed="1"/>
+    <w:lsdException w:name="Table Classic 3" w:semiHidden="1" w:unhideWhenUsed="1"/>
+    <w:lsdException w:name="Table Classic 4" w:semiHidden="1" w:unhideWhenUsed="1"/>
+    <w:lsdException w:name="Table Colorful 1" w:semiHidden="1" w:unhideWhenUsed="1"/>
+    <w:lsdException w:name="Table Colorful 2" w:semiHidden="1" w:unhideWhenUsed="1"/>
+    <w:lsdException w:name="Table Colorful 3" w:semiHidden="1" w:unhideWhenUsed="1"/>
+    <w:lsdException w:name="Table Columns 1" w:semiHidden="1" w:unhideWhenUsed="1"/>
+    <w:lsdException w:name="Table Columns 2" w:semiHidden="1" w:unhideWhenUsed="1"/>
+    <w:lsdException w:name="Table Columns 3" w:semiHidden="1" w:unhideWhenUsed="1"/>
+    <w:lsdException w:name="Table Columns 4" w:semiHidden="1" w:unhideWhenUsed="1"/>
+    <w:lsdException w:name="Table Columns 5" w:semiHidden="1" w:unhideWhenUsed="1"/>
+    <w:lsdException w:name="Table Grid 1" w:semiHidden="1" w:unhideWhenUsed="1"/>
+    <w:lsdException w:name="Table Grid 2" w:semiHidden="1" w:unhideWhenUsed="1"/>
+    <w:lsdException w:name="Table Grid 3" w:semiHidden="1" w:unhideWhenUsed="1"/>
+    <w:lsdException w:name="Table Grid 4" w:semiHidden="1" w:unhideWhenUsed="1"/>
+    <w:lsdException w:name="Table Grid 5" w:semiHidden="1" w:unhideWhenUsed="1"/>
+    <w:lsdException w:name="Table Grid 6" w:semiHidden="1" w:unhideWhenUsed="1"/>
+    <w:lsdException w:name="Table Grid 7" w:semiHidden="1" w:unhideWhenUsed="1"/>
+    <w:lsdException w:name="Table Grid 8" w:semiHidden="1" w:unhideWhenUsed="1"/>
+    <w:lsdException w:name="Table List 1" w:semiHidden="1" w:unhideWhenUsed="1"/>
+    <w:lsdException w:name="Table List 2" w:semiHidden="1" w:unhideWhenUsed="1"/>
+    <w:lsdException w:name="Table List 3" w:semiHidden="1" w:unhideWhenUsed="1"/>
+    <w:lsdException w:name="Table List 4" w:semiHidden="1" w:unhideWhenUsed="1"/>
+    <w:lsdException w:name="Table List 5" w:semiHidden="1" w:unhideWhenUsed="1"/>
+    <w:lsdException w:name="Table List 6" w:semiHidden="1" w:unhideWhenUsed="1"/>
+    <w:lsdException w:name="Table List 7" w:semiHidden="1" w:unhideWhenUsed="1"/>
+    <w:lsdException w:name="Table List 8" w:semiHidden="1" w:unhideWhenUsed="1"/>
+    <w:lsdException w:name="Table 3D effects 1" w:semiHidden="1" w:unhideWhenUsed="1"/>
+    <w:lsdException w:name="Table 3D effects 2" w:semiHidden="1" w:unhideWhenUsed="1"/>
+    <w:lsdException w:name="Table 3D effects 3" w:semiHidden="1" w:unhideWhenUsed="1"/>
+    <w:lsdException w:name="Table Contemporary" w:semiHidden="1" w:unhideWhenUsed="1"/>
+    <w:lsdException w:name="Table Elegant" w:semiHidden="1" w:unhideWhenUsed="1"/>
+    <w:lsdException w:name="Table Professional" w:semiHidden="1" w:unhideWhenUsed="1"/>
+    <w:lsdException w:name="Table Subtle 1" w:semiHidden="1" w:unhideWhenUsed="1"/>
+    <w:lsdException w:name="Table Subtle 2" w:semiHidden="1" w:unhideWhenUsed="1"/>
+    <w:lsdException w:name="Table Web 1" w:semiHidden="1" w:unhideWhenUsed="1"/>
+    <w:lsdException w:name="Table Web 2" w:semiHidden="1" w:unhideWhenUsed="1"/>
+    <w:lsdException w:name="Table Web 3" w:semiHidden="1" w:unhideWhenUsed="1"/>
+    <w:lsdException w:name="Balloon Text" w:semiHidden="1" w:unhideWhenUsed="1"/>
+    <w:lsdException w:name="Table Grid" w:uiPriority="59"/>
+    <w:lsdException w:name="Table Theme" w:semiHidden="1" w:unhideWhenUsed="1"/>
+    <w:lsdException w:name="Placeholder Text" w:semiHidden="1"/>
+    <w:lsdException w:name="No Spacing" w:uiPriority="1" w:qFormat="1"/>
+    <w:lsdException w:name="Light Shading" w:uiPriority="60"/>
+    <w:lsdException w:name="Light List" w:uiPriority="61"/>
+    <w:lsdException w:name="Light Grid" w:uiPriority="62"/>
+    <w:lsdException w:name="Medium Shading 1" w:uiPriority="63"/>
+    <w:lsdException w:name="Medium Shading 2" w:uiPriority="64"/>
+    <w:lsdException w:name="Medium List 1" w:uiPriority="65"/>
+    <w:lsdException w:name="Medium List 2" w:uiPriority="66"/>
+    <w:lsdException w:name="Medium Grid 1" w:uiPriority="67"/>
+    <w:lsdException w:name="Medium Grid 2" w:uiPriority="68"/>
+    <w:lsdException w:name="Medium Grid 3" w:uiPriority="69"/>
+    <w:lsdException w:name="Dark List" w:uiPriority="70"/>
+    <w:lsdException w:name="Colorful Shading" w:uiPriority="71"/>
+    <w:lsdException w:name="Colorful List" w:uiPriority="72"/>
+    <w:lsdException w:name="Colorful Grid" w:uiPriority="73"/>
+    <w:lsdException w:name="Light Shading Accent 1" w:uiPriority="60"/>
+    <w:lsdException w:name="Light List Accent 1" w:uiPriority="61"/>
+    <w:lsdException w:name="Light Grid Accent 1" w:uiPriority="62"/>
+    <w:lsdException w:name="Medium Shading 1 Accent 1" w:uiPriority="63"/>
+    <w:lsdException w:name="Medium Shading 2 Accent 1" w:uiPriority="64"/>
+    <w:lsdException w:name="Medium List 1 Accent 1" w:uiPriority="65"/>
+    <w:lsdException w:name="Revision" w:semiHidden="1"/>
+    <w:lsdException w:name="List Paragraph" w:uiPriority="34" w:qFormat="1"/>
+    <w:lsdException w:name="Quote" w:uiPriority="29" w:qFormat="1"/>
+    <w:lsdException w:name="Intense Quote" w:uiPriority="30" w:qFormat="1"/>
+    <w:lsdException w:name="Medium List 2 Accent 1" w:uiPriority="66"/>
+    <w:lsdException w:name="Medium Grid 1 Accent 1" w:uiPriority="67"/>
+    <w:lsdException w:name="Medium Grid 2 Accent 1" w:uiPriority="68"/>
+    <w:lsdException w:name="Medium Grid 3 Accent 1" w:uiPriority="69"/>
+    <w:lsdException w:name="Dark List Accent 1" w:uiPriority="70"/>
+    <w:lsdException w:name="Colorful Shading Accent 1" w:uiPriority="71"/>
+    <w:lsdException w:name="Colorful List Accent 1" w:uiPriority="72"/>
+    <w:lsdException w:name="Colorful Grid Accent 1" w:uiPriority="73"/>
+    <w:lsdException w:name="Light Shading Accent 2" w:uiPriority="60"/>
+    <w:lsdException w:name="Light List Accent 2" w:uiPriority="61"/>
+    <w:lsdException w:name="Light Grid Accent 2" w:uiPriority="62"/>
+    <w:lsdException w:name="Medium Shading 1 Accent 2" w:uiPriority="63"/>
+    <w:lsdException w:name="Medium Shading 2 Accent 2" w:uiPriority="64"/>
+    <w:lsdException w:name="Medium List 1 Accent 2" w:uiPriority="65"/>
+    <w:lsdException w:name="Medium List 2 Accent 2" w:uiPriority="66"/>
+    <w:lsdException w:name="Medium Grid 1 Accent 2" w:uiPriority="67"/>
+    <w:lsdException w:name="Medium Grid 2 Accent 2" w:uiPriority="68"/>
+    <w:lsdException w:name="Medium Grid 3 Accent 2" w:uiPriority="69"/>
+    <w:lsdException w:name="Dark List Accent 2" w:uiPriority="70"/>
+    <w:lsdException w:name="Colorful Shading Accent 2" w:uiPriority="71"/>
+    <w:lsdException w:name="Colorful List Accent 2" w:uiPriority="72"/>
+    <w:lsdException w:name="Colorful Grid Accent 2" w:uiPriority="73"/>
+    <w:lsdException w:name="Light Shading Accent 3" w:uiPriority="60"/>
+    <w:lsdException w:name="Light List Accent 3" w:uiPriority="61"/>
+    <w:lsdException w:name="Light Grid Accent 3" w:uiPriority="62"/>
+    <w:lsdException w:name="Medium Shading 1 Accent 3" w:uiPriority="63"/>
+    <w:lsdException w:name="Medium Shading 2 Accent 3" w:uiPriority="64"/>
+    <w:lsdException w:name="Medium List 1 Accent 3" w:uiPriority="65"/>
+    <w:lsdException w:name="Medium List 2 Accent 3" w:uiPriority="66"/>
+    <w:lsdException w:name="Medium Grid 1 Accent 3" w:uiPriority="67"/>
+    <w:lsdException w:name="Medium Grid 2 Accent 3" w:uiPriority="68"/>
+    <w:lsdException w:name="Medium Grid 3 Accent 3" w:uiPriority="69"/>
+    <w:lsdException w:name="Dark List Accent 3" w:uiPriority="70"/>
+    <w:lsdException w:name="Colorful Shading Accent 3" w:uiPriority="71"/>
+    <w:lsdException w:name="Colorful List Accent 3" w:uiPriority="72"/>
+    <w:lsdException w:name="Colorful Grid Accent 3" w:uiPriority="73"/>
+    <w:lsdException w:name="Light Shading Accent 4" w:uiPriority="60"/>
+    <w:lsdException w:name="Light List Accent 4" w:uiPriority="61"/>
+    <w:lsdException w:name="Light Grid Accent 4" w:uiPriority="62"/>
+    <w:lsdException w:name="Medium Shading 1 Accent 4" w:uiPriority="63"/>
+    <w:lsdException w:name="Medium Shading 2 Accent 4" w:uiPriority="64"/>
+    <w:lsdException w:name="Medium List 1 Accent 4" w:uiPriority="65"/>
+    <w:lsdException w:name="Medium List 2 Accent 4" w:uiPriority="66"/>
+    <w:lsdException w:name="Medium Grid 1 Accent 4" w:uiPriority="67"/>
+    <w:lsdException w:name="Medium Grid 2 Accent 4" w:uiPriority="68"/>
+    <w:lsdException w:name="Medium Grid 3 Accent 4" w:uiPriority="69"/>
+    <w:lsdException w:name="Dark List Accent 4" w:uiPriority="70"/>
+    <w:lsdException w:name="Colorful Shading Accent 4" w:uiPriority="71"/>
+    <w:lsdException w:name="Colorful List Accent 4" w:uiPriority="72"/>
+    <w:lsdException w:name="Colorful Grid Accent 4" w:uiPriority="73"/>
+    <w:lsdException w:name="Light Shading Accent 5" w:uiPriority="60"/>
+    <w:lsdException w:name="Light List Accent 5" w:uiPriority="61"/>
+    <w:lsdException w:name="Light Grid Accent 5" w:uiPriority="62"/>
+    <w:lsdException w:name="Medium Shading 1 Accent 5" w:uiPriority="63"/>
+    <w:lsdException w:name="Medium Shading 2 Accent 5" w:uiPriority="64"/>
+    <w:lsdException w:name="Medium List 1 Accent 5" w:uiPriority="65"/>
+    <w:lsdException w:name="Medium List 2 Accent 5" w:uiPriority="66"/>
+    <w:lsdException w:name="Medium Grid 1 Accent 5" w:uiPriority="67"/>
+    <w:lsdException w:name="Medium Grid 2 Accent 5" w:uiPriority="68"/>
+    <w:lsdException w:name="Medium Grid 3 Accent 5" w:uiPriority="69"/>
+    <w:lsdException w:name="Dark List Accent 5" w:uiPriority="70"/>
+    <w:lsdException w:name="Colorful Shading Accent 5" w:uiPriority="71"/>
+    <w:lsdException w:name="Colorful List Accent 5" w:uiPriority="72"/>
+    <w:lsdException w:name="Colorful Grid Accent 5" w:uiPriority="73"/>
+    <w:lsdException w:name="Light Shading Accent 6" w:uiPriority="60"/>
+    <w:lsdException w:name="Light List Accent 6" w:uiPriority="61"/>
+    <w:lsdException w:name="Light Grid Accent 6" w:uiPriority="62"/>
+    <w:lsdException w:name="Medium Shading 1 Accent 6" w:uiPriority="63"/>
+    <w:lsdException w:name="Medium Shading 2 Accent 6" w:uiPriority="64"/>
+    <w:lsdException w:name="Medium List 1 Accent 6" w:uiPriority="65"/>
+    <w:lsdException w:name="Medium List 2 Accent 6" w:uiPriority="66"/>
+    <w:lsdException w:name="Medium Grid 1 Accent 6" w:uiPriority="67"/>
+    <w:lsdException w:name="Medium Grid 2 Accent 6" w:uiPriority="68"/>
+    <w:lsdException w:name="Medium Grid 3 Accent 6" w:uiPriority="69"/>
+    <w:lsdException w:name="Dark List Accent 6" w:uiPriority="70"/>
+    <w:lsdException w:name="Colorful Shading Accent 6" w:uiPriority="71"/>
+    <w:lsdException w:name="Colorful List Accent 6" w:uiPriority="72"/>
+    <w:lsdException w:name="Colorful Grid Accent 6" w:uiPriority="73"/>
+    <w:lsdException w:name="Subtle Emphasis" w:uiPriority="19" w:qFormat="1"/>
+    <w:lsdException w:name="Intense Emphasis" w:uiPriority="21" w:qFormat="1"/>
+    <w:lsdException w:name="Subtle Reference" w:uiPriority="31" w:qFormat="1"/>
+    <w:lsdException w:name="Intense Reference" w:uiPriority="32" w:qFormat="1"/>
+    <w:lsdException w:name="Book Title" w:uiPriority="33" w:qFormat="1"/>
+    <w:lsdException w:name="Bibliography" w:semiHidden="1" w:uiPriority="37" w:unhideWhenUsed="1"/>
+    <w:lsdException w:name="TOC Heading" w:semiHidden="1" w:uiPriority="39" w:unhideWhenUsed="1" w:qFormat="1"/>
+    <w:lsdException w:name="Plain Table 1" w:uiPriority="41"/>
+    <w:lsdException w:name="Plain Table 2" w:uiPriority="42"/>
+    <w:lsdException w:name="Plain Table 3" w:uiPriority="43"/>
+    <w:lsdException w:name="Plain Table 4" w:uiPriority="44"/>
+    <w:lsdException w:name="Plain Table 5" w:uiPriority="45"/>
+    <w:lsdException w:name="Grid Table Light" w:uiPriority="40"/>
+    <w:lsdException w:name="Grid Table 1 Light" w:uiPriority="46"/>
+    <w:lsdException w:name="Grid Table 2" w:uiPriority="47"/>
+    <w:lsdException w:name="Grid Table 3" w:uiPriority="48"/>
+    <w:lsdException w:name="Grid Table 4" w:uiPriority="49"/>
+    <w:lsdException w:name="Grid Table 5 Dark" w:uiPriority="50"/>
+    <w:lsdException w:name="Grid Table 6 Colorful" w:uiPriority="51"/>
+    <w:lsdException w:name="Grid Table 7 Colorful" w:uiPriority="52"/>
+    <w:lsdException w:name="Grid Table 1 Light Accent 1" w:uiPriority="46"/>
+    <w:lsdException w:name="Grid Table 2 Accent 1" w:uiPriority="47"/>
+    <w:lsdException w:name="Grid Table 3 Accent 1" w:uiPriority="48"/>
+    <w:lsdException w:name="Grid Table 4 Accent 1" w:uiPriority="49"/>
+    <w:lsdException w:name="Grid Table 5 Dark Accent 1" w:uiPriority="50"/>
+    <w:lsdException w:name="Grid Table 6 Colorful Accent 1" w:uiPriority="51"/>
+    <w:lsdException w:name="Grid Table 7 Colorful Accent 1" w:uiPriority="52"/>
+    <w:lsdException w:name="Grid Table 1 Light Accent 2" w:uiPriority="46"/>
+    <w:lsdException w:name="Grid Table 2 Accent 2" w:uiPriority="47"/>
+    <w:lsdException w:name="Grid Table 3 Accent 2" w:uiPriority="48"/>
+    <w:lsdException w:name="Grid Table 4 Accent 2" w:uiPriority="49"/>
+    <w:lsdException w:name="Grid Table 5 Dark Accent 2" w:uiPriority="50"/>
+    <w:lsdException w:name="Grid Table 6 Colorful Accent 2" w:uiPriority="51"/>
+    <w:lsdException w:name="Grid Table 7 Colorful Accent 2" w:uiPriority="52"/>
+    <w:lsdException w:name="Grid Table 1 Light Accent 3" w:uiPriority="46"/>
+    <w:lsdException w:name="Grid Table 2 Accent 3" w:uiPriority="47"/>
+    <w:lsdException w:name="Grid Table 3 Accent 3" w:uiPriority="48"/>
+    <w:lsdException w:name="Grid Table 4 Accent 3" w:uiPriority="49"/>
+    <w:lsdException w:name="Grid Table 5 Dark Accent 3" w:uiPriority="50"/>
+    <w:lsdException w:name="Grid Table 6 Colorful Accent 3" w:uiPriority="51"/>
+    <w:lsdException w:name="Grid Table 7 Colorful Accent 3" w:uiPriority="52"/>
+    <w:lsdException w:name="Grid Table 1 Light Accent 4" w:uiPriority="46"/>
+    <w:lsdException w:name="Grid Table 2 Accent 4" w:uiPriority="47"/>
+    <w:lsdException w:name="Grid Table 3 Accent 4" w:uiPriority="48"/>
+    <w:lsdException w:name="Grid Table 4 Accent 4" w:uiPriority="49"/>
+    <w:lsdException w:name="Grid Table 5 Dark Accent 4" w:uiPriority="50"/>
+    <w:lsdException w:name="Grid Table 6 Colorful Accent 4" w:uiPriority="51"/>
+    <w:lsdException w:name="Grid Table 7 Colorful Accent 4" w:uiPriority="52"/>
+    <w:lsdException w:name="Grid Table 1 Light Accent 5" w:uiPriority="46"/>
+    <w:lsdException w:name="Grid Table 2 Accent 5" w:uiPriority="47"/>
+    <w:lsdException w:name="Grid Table 3 Accent 5" w:uiPriority="48"/>
+    <w:lsdException w:name="Grid Table 4 Accent 5" w:uiPriority="49"/>
+    <w:lsdException w:name="Grid Table 5 Dark Accent 5" w:uiPriority="50"/>
+    <w:lsdException w:name="Grid Table 6 Colorful Accent 5" w:uiPriority="51"/>
+    <w:lsdException w:name="Grid Table 7 Colorful Accent 5" w:uiPriority="52"/>
+    <w:lsdException w:name="Grid Table 1 Light Accent 6" w:uiPriority="46"/>
+    <w:lsdException w:name="Grid Table 2 Accent 6" w:uiPriority="47"/>
+    <w:lsdException w:name="Grid Table 3 Accent 6" w:uiPriority="48"/>
+    <w:lsdException w:name="Grid Table 4 Accent 6" w:uiPriority="49"/>
+    <w:lsdException w:name="Grid Table 5 Dark Accent 6" w:uiPriority="50"/>
+    <w:lsdException w:name="Grid Table 6 Colorful Accent 6" w:uiPriority="51"/>
+    <w:lsdException w:name="Grid Table 7 Colorful Accent 6" w:uiPriority="52"/>
+    <w:lsdException w:name="List Table 1 Light" w:uiPriority="46"/>
+    <w:lsdException w:name="List Table 2" w:uiPriority="47"/>
+    <w:lsdException w:name="List Table 3" w:uiPriority="48"/>
+    <w:lsdException w:name="List Table 4" w:uiPriority="49"/>
+    <w:lsdException w:name="List Table 5 Dark" w:uiPriority="50"/>
+    <w:lsdException w:name="List Table 6 Colorful" w:uiPriority="51"/>
+    <w:lsdException w:name="List Table 7 Colorful" w:uiPriority="52"/>
+    <w:lsdException w:name="List Table 1 Light Accent 1" w:uiPriority="46"/>
+    <w:lsdException w:name="List Table 2 Accent 1" w:uiPriority="47"/>
+    <w:lsdException w:name="List Table 3 Accent 1" w:uiPriority="48"/>
+    <w:lsdException w:name="List Table 4 Accent 1" w:uiPriority="49"/>
+    <w:lsdException w:name="List Table 5 Dark Accent 1" w:uiPriority="50"/>
+    <w:lsdException w:name="List Table 6 Colorful Accent 1" w:uiPriority="51"/>
+    <w:lsdException w:name="List Table 7 Colorful Accent 1" w:uiPriority="52"/>
+    <w:lsdException w:name="List Table 1 Light Accent 2" w:uiPriority="46"/>
+    <w:lsdException w:name="List Table 2 Accent 2" w:uiPriority="47"/>
+    <w:lsdException w:name="List Table 3 Accent 2" w:uiPriority="48"/>
+    <w:lsdException w:name="List Table 4 Accent 2" w:uiPriority="49"/>
+    <w:lsdException w:name="List Table 5 Dark Accent 2" w:uiPriority="50"/>
+    <w:lsdException w:name="List Table 6 Colorful Accent 2" w:uiPriority="51"/>
+    <w:lsdException w:name="List Table 7 Colorful Accent 2" w:uiPriority="52"/>
+    <w:lsdException w:name="List Table 1 Light Accent 3" w:uiPriority="46"/>
+    <w:lsdException w:name="List Table 2 Accent 3" w:uiPriority="47"/>
+    <w:lsdException w:name="List Table 3 Accent 3" w:uiPriority="48"/>
+    <w:lsdException w:name="List Table 4 Accent 3" w:uiPriority="49"/>
+    <w:lsdException w:name="List Table 5 Dark Accent 3" w:uiPriority="50"/>
+    <w:lsdException w:name="List Table 6 Colorful Accent 3" w:uiPriority="51"/>
+    <w:lsdException w:name="List Table 7 Colorful Accent 3" w:uiPriority="52"/>
+    <w:lsdException w:name="List Table 1 Light Accent 4" w:uiPriority="46"/>
+    <w:lsdException w:name="List Table 2 Accent 4" w:uiPriority="47"/>
+    <w:lsdException w:name="List Table 3 Accent 4" w:uiPriority="48"/>
+    <w:lsdException w:name="List Table 4 Accent 4" w:uiPriority="49"/>
+    <w:lsdException w:name="List Table 5 Dark Accent 4" w:uiPriority="50"/>
+    <w:lsdException w:name="List Table 6 Colorful Accent 4" w:uiPriority="51"/>
+    <w:lsdException w:name="List Table 7 Colorful Accent 4" w:uiPriority="52"/>
+    <w:lsdException w:name="List Table 1 Light Accent 5" w:uiPriority="46"/>
+    <w:lsdException w:name="List Table 2 Accent 5" w:uiPriority="47"/>
+    <w:lsdException w:name="List Table 3 Accent 5" w:uiPriority="48"/>
+    <w:lsdException w:name="List Table 4 Accent 5" w:uiPriority="49"/>
+    <w:lsdException w:name="List Table 5 Dark Accent 5" w:uiPriority="50"/>
+    <w:lsdException w:name="List Table 6 Colorful Accent 5" w:uiPriority="51"/>
+    <w:lsdException w:name="List Table 7 Colorful Accent 5" w:uiPriority="52"/>
+    <w:lsdException w:name="List Table 1 Light Accent 6" w:uiPriority="46"/>
+    <w:lsdException w:name="List Table 2 Accent 6" w:uiPriority="47"/>
+    <w:lsdException w:name="List Table 3 Accent 6" w:uiPriority="48"/>
+    <w:lsdException w:name="List Table 4 Accent 6" w:uiPriority="49"/>
+    <w:lsdException w:name="List Table 5 Dark Accent 6" w:uiPriority="50"/>
+    <w:lsdException w:name="List Table 6 Colorful Accent 6" w:uiPriority="51"/>
+    <w:lsdException w:name="List Table 7 Colorful Accent 6" w:uiPriority="52"/>
   </w:latentStyles>
   <w:style w:type="paragraph" w:default="1" w:styleId="Normal">
     <w:name w:val="Normal"/>
@@ -33763,7 +33096,7 @@
 </file>
 
 <file path=customXml/itemProps1.xml><?xml version="1.0" encoding="utf-8"?>
-<ds:datastoreItem xmlns:ds="http://schemas.openxmlformats.org/officeDocument/2006/customXml" ds:itemID="{EA250086-D032-4E88-8016-A96EBCC47705}">
+<ds:datastoreItem xmlns:ds="http://schemas.openxmlformats.org/officeDocument/2006/customXml" ds:itemID="{DED00C03-156E-4B93-9AC4-64A64B83DEEB}">
   <ds:schemaRefs>
     <ds:schemaRef ds:uri="http://schemas.openxmlformats.org/officeDocument/2006/bibliography"/>
   </ds:schemaRefs>

</xml_diff>